<commit_message>
slight additions to handbook
</commit_message>
<xml_diff>
--- a/handbooks/DRAFT_Full_Handbook.docx
+++ b/handbooks/DRAFT_Full_Handbook.docx
@@ -1,6 +1,6 @@
 
 <file path=word/document.xml><?xml version="1.0" encoding="utf-8"?>
-<w:document xmlns:wpc="http://schemas.microsoft.com/office/word/2010/wordprocessingCanvas" xmlns:mc="http://schemas.openxmlformats.org/markup-compatibility/2006" xmlns:o="urn:schemas-microsoft-com:office:office" xmlns:r="http://schemas.openxmlformats.org/officeDocument/2006/relationships" xmlns:m="http://schemas.openxmlformats.org/officeDocument/2006/math" xmlns:v="urn:schemas-microsoft-com:vml" xmlns:wp14="http://schemas.microsoft.com/office/word/2010/wordprocessingDrawing" xmlns:wp="http://schemas.openxmlformats.org/drawingml/2006/wordprocessingDrawing" xmlns:w10="urn:schemas-microsoft-com:office:word" xmlns:w="http://schemas.openxmlformats.org/wordprocessingml/2006/main" xmlns:w14="http://schemas.microsoft.com/office/word/2010/wordml" xmlns:wpg="http://schemas.microsoft.com/office/word/2010/wordprocessingGroup" xmlns:wpi="http://schemas.microsoft.com/office/word/2010/wordprocessingInk" xmlns:wne="http://schemas.microsoft.com/office/word/2006/wordml" xmlns:wps="http://schemas.microsoft.com/office/word/2010/wordprocessingShape" mc:Ignorable="w14 wp14">
+<w:document xmlns:wpc="http://schemas.microsoft.com/office/word/2010/wordprocessingCanvas" xmlns:mo="http://schemas.microsoft.com/office/mac/office/2008/main" xmlns:mc="http://schemas.openxmlformats.org/markup-compatibility/2006" xmlns:mv="urn:schemas-microsoft-com:mac:vml" xmlns:o="urn:schemas-microsoft-com:office:office" xmlns:r="http://schemas.openxmlformats.org/officeDocument/2006/relationships" xmlns:m="http://schemas.openxmlformats.org/officeDocument/2006/math" xmlns:v="urn:schemas-microsoft-com:vml" xmlns:wp14="http://schemas.microsoft.com/office/word/2010/wordprocessingDrawing" xmlns:wp="http://schemas.openxmlformats.org/drawingml/2006/wordprocessingDrawing" xmlns:w10="urn:schemas-microsoft-com:office:word" xmlns:w="http://schemas.openxmlformats.org/wordprocessingml/2006/main" xmlns:w14="http://schemas.microsoft.com/office/word/2010/wordml" xmlns:wpg="http://schemas.microsoft.com/office/word/2010/wordprocessingGroup" xmlns:wpi="http://schemas.microsoft.com/office/word/2010/wordprocessingInk" xmlns:wne="http://schemas.microsoft.com/office/word/2006/wordml" xmlns:wps="http://schemas.microsoft.com/office/word/2010/wordprocessingShape" mc:Ignorable="w14 wp14">
   <w:body>
     <w:p>
       <w:pPr>
@@ -64,29 +64,44 @@
           <w:i/>
           <w:sz w:val="36"/>
         </w:rPr>
-        <w:t>[UNFINISHED DRAFT AS OF 4/7/2014]</w:t>
-      </w:r>
-    </w:p>
-    <w:p/>
-    <w:p/>
-    <w:p/>
-    <w:p/>
-    <w:p/>
-    <w:p/>
-    <w:p/>
-    <w:p/>
-    <w:p/>
-    <w:p/>
-    <w:p/>
-    <w:p/>
-    <w:p/>
-    <w:p/>
-    <w:p/>
-    <w:p/>
-    <w:p>
+        <w:t xml:space="preserve">[UNFINISHED DRAFT AS OF </w:t>
+      </w:r>
+      <w:r>
+        <w:rPr>
+          <w:b/>
+          <w:i/>
+          <w:sz w:val="36"/>
+        </w:rPr>
+        <w:t>6</w:t>
+      </w:r>
       <w:bookmarkStart w:id="0" w:name="_GoBack"/>
       <w:bookmarkEnd w:id="0"/>
-    </w:p>
+      <w:r>
+        <w:rPr>
+          <w:b/>
+          <w:i/>
+          <w:sz w:val="36"/>
+        </w:rPr>
+        <w:t>/7/2014]</w:t>
+      </w:r>
+    </w:p>
+    <w:p/>
+    <w:p/>
+    <w:p/>
+    <w:p/>
+    <w:p/>
+    <w:p/>
+    <w:p/>
+    <w:p/>
+    <w:p/>
+    <w:p/>
+    <w:p/>
+    <w:p/>
+    <w:p/>
+    <w:p/>
+    <w:p/>
+    <w:p/>
+    <w:p/>
     <w:p/>
     <w:tbl>
       <w:tblPr>
@@ -115,7 +130,7 @@
             <w:r>
               <w:rPr>
                 <w:noProof/>
-                <w:lang w:eastAsia="en-GB"/>
+                <w:lang w:val="en-US"/>
               </w:rPr>
               <w:drawing>
                 <wp:inline distT="0" distB="0" distL="0" distR="0" wp14:anchorId="06CECF3C" wp14:editId="46F0DDAE">
@@ -179,7 +194,7 @@
             <w:r>
               <w:rPr>
                 <w:noProof/>
-                <w:lang w:eastAsia="en-GB"/>
+                <w:lang w:val="en-US"/>
               </w:rPr>
               <w:drawing>
                 <wp:inline distT="0" distB="0" distL="0" distR="0" wp14:anchorId="21752E7C" wp14:editId="27850F75">
@@ -595,11 +610,7 @@
         <w:t>visualisation</w:t>
       </w:r>
       <w:r>
-        <w:t xml:space="preserve">. </w:t>
-      </w:r>
-      <w:proofErr w:type="gramStart"/>
-      <w:r>
-        <w:t xml:space="preserve">Except for one point: </w:t>
+        <w:t xml:space="preserve">. Except for one point: </w:t>
       </w:r>
       <w:r>
         <w:t xml:space="preserve">Tim </w:t>
@@ -616,11 +627,7 @@
         <w:t>visualisation</w:t>
       </w:r>
       <w:r>
-        <w:t>.</w:t>
-      </w:r>
-      <w:proofErr w:type="gramEnd"/>
-      <w:r>
-        <w:t xml:space="preserve"> Instead, he seemed to be attacking infographics, which are a form of </w:t>
+        <w:t xml:space="preserve">. Instead, he seemed to be attacking infographics, which are a form of </w:t>
       </w:r>
       <w:r>
         <w:rPr>
@@ -809,7 +816,7 @@
       <w:r>
         <w:rPr>
           <w:noProof/>
-          <w:lang w:eastAsia="en-GB"/>
+          <w:lang w:val="en-US"/>
         </w:rPr>
         <w:drawing>
           <wp:inline distT="0" distB="0" distL="0" distR="0" wp14:anchorId="6B3B60D4" wp14:editId="5FFE8D2A">
@@ -861,7 +868,7 @@
       <w:r>
         <w:rPr>
           <w:noProof/>
-          <w:lang w:eastAsia="en-GB"/>
+          <w:lang w:val="en-US"/>
         </w:rPr>
         <w:drawing>
           <wp:inline distT="0" distB="0" distL="0" distR="0" wp14:anchorId="70299B58" wp14:editId="073979A1">
@@ -912,7 +919,7 @@
       <w:r>
         <w:rPr>
           <w:noProof/>
-          <w:lang w:eastAsia="en-GB"/>
+          <w:lang w:val="en-US"/>
         </w:rPr>
         <w:lastRenderedPageBreak/>
         <w:drawing>
@@ -960,7 +967,7 @@
       <w:r>
         <w:rPr>
           <w:noProof/>
-          <w:lang w:eastAsia="en-GB"/>
+          <w:lang w:val="en-US"/>
         </w:rPr>
         <w:drawing>
           <wp:inline distT="0" distB="0" distL="0" distR="0" wp14:anchorId="28344347" wp14:editId="7805C3D8">
@@ -1036,7 +1043,7 @@
       <w:r>
         <w:rPr>
           <w:noProof/>
-          <w:lang w:eastAsia="en-GB"/>
+          <w:lang w:val="en-US"/>
         </w:rPr>
         <w:lastRenderedPageBreak/>
         <w:drawing>
@@ -1154,7 +1161,7 @@
       <w:r>
         <w:rPr>
           <w:noProof/>
-          <w:lang w:eastAsia="en-GB"/>
+          <w:lang w:val="en-US"/>
         </w:rPr>
         <w:lastRenderedPageBreak/>
         <w:drawing>
@@ -1255,7 +1262,7 @@
       <w:r>
         <w:rPr>
           <w:noProof/>
-          <w:lang w:eastAsia="en-GB"/>
+          <w:lang w:val="en-US"/>
         </w:rPr>
         <w:drawing>
           <wp:inline distT="0" distB="0" distL="0" distR="0" wp14:anchorId="7CB9C08A" wp14:editId="7D1C6B2F">
@@ -1351,7 +1358,7 @@
       <w:r>
         <w:rPr>
           <w:noProof/>
-          <w:lang w:eastAsia="en-GB"/>
+          <w:lang w:val="en-US"/>
         </w:rPr>
         <w:lastRenderedPageBreak/>
         <w:drawing>
@@ -1428,15 +1435,7 @@
         <w:fldChar w:fldCharType="end"/>
       </w:r>
       <w:r>
-        <w:t xml:space="preserve"> </w:t>
-      </w:r>
-      <w:proofErr w:type="gramStart"/>
-      <w:r>
-        <w:t>The</w:t>
-      </w:r>
-      <w:proofErr w:type="gramEnd"/>
-      <w:r>
-        <w:t xml:space="preserve"> illustrated guide to a PhD (</w:t>
+        <w:t xml:space="preserve"> The illustrated guide to a PhD (</w:t>
       </w:r>
       <w:r>
         <w:t>http://matt.might.net/articles/phd-school-in-pictures/</w:t>
@@ -1630,15 +1629,7 @@
     <w:p/>
     <w:p>
       <w:r>
-        <w:t xml:space="preserve">Some level of data reduction is almost always </w:t>
-      </w:r>
-      <w:proofErr w:type="gramStart"/>
-      <w:r>
-        <w:t>necessary,</w:t>
-      </w:r>
-      <w:proofErr w:type="gramEnd"/>
-      <w:r>
-        <w:t xml:space="preserve"> because of the limits on the number of pieces of information we can engage with and juggle at a time. However, so long as we do not become overwhelmed, more data is better than less data. One of the primary benefits of data </w:t>
+        <w:t xml:space="preserve">Some level of data reduction is almost always necessary, because of the limits on the number of pieces of information we can engage with and juggle at a time. However, so long as we do not become overwhelmed, more data is better than less data. One of the primary benefits of data </w:t>
       </w:r>
       <w:r>
         <w:t>visualisation</w:t>
@@ -1718,29 +1709,17 @@
       <w:r>
         <w:t xml:space="preserve"> depends on the purpose it needs to </w:t>
       </w:r>
-      <w:proofErr w:type="spellStart"/>
-      <w:r>
-        <w:t>fulfill</w:t>
-      </w:r>
-      <w:proofErr w:type="spellEnd"/>
+      <w:r>
+        <w:t>fulfil</w:t>
+      </w:r>
       <w:r>
         <w:t xml:space="preserve">. This is easiest to see when thinking about the appropriateness of different forms of text. If you were tasked with producing a pithy </w:t>
       </w:r>
-      <w:proofErr w:type="spellStart"/>
-      <w:r>
-        <w:t>byline</w:t>
-      </w:r>
-      <w:proofErr w:type="spellEnd"/>
-      <w:r>
-        <w:t xml:space="preserve"> for a product, a three or four word piece of copy positioned alongside an image of a new car, </w:t>
-      </w:r>
-      <w:proofErr w:type="gramStart"/>
-      <w:r>
-        <w:t>then</w:t>
-      </w:r>
-      <w:proofErr w:type="gramEnd"/>
-      <w:r>
-        <w:t xml:space="preserve"> a hundred thousand word thesis on the psychology of automobile colour preference will not be the right solution. Likewise, if you were asked to produce a comprehensive review of the effectiveness of statins in reducing the risk of heart disease in males aged between fifty and sixty years, then the sentence “It’s not as bad as butter, but it’s not as spreadable, either”, is unlikely to satisfy the funders. </w:t>
+      <w:r>
+        <w:t>by-line</w:t>
+      </w:r>
+      <w:r>
+        <w:t xml:space="preserve"> for a product, a three or four word piece of copy positioned alongside an image of a new car, then a hundred thousand word thesis on the psychology of automobile colour preference will not be the right solution. Likewise, if you were asked to produce a comprehensive review of the effectiveness of statins in reducing the risk of heart disease in males aged between fifty and sixty years, then the sentence “It’s not as bad as butter, but it’s not as spreadable, either”, is unlikely to satisfy the funders. </w:t>
       </w:r>
     </w:p>
     <w:p/>
@@ -2160,15 +2139,7 @@
         <w:t>visualisation</w:t>
       </w:r>
       <w:r>
-        <w:t xml:space="preserve"> design decisions both with others and with </w:t>
-      </w:r>
-      <w:proofErr w:type="gramStart"/>
-      <w:r>
-        <w:t>oneself</w:t>
-      </w:r>
-      <w:proofErr w:type="gramEnd"/>
-      <w:r>
-        <w:t xml:space="preserve">. Without a precise enough vocabulary for talking about data </w:t>
+        <w:t xml:space="preserve"> design decisions both with others and with oneself. Without a precise enough vocabulary for talking about data </w:t>
       </w:r>
       <w:r>
         <w:t>visualisation</w:t>
@@ -2713,15 +2684,7 @@
         <w:t>As an example, we may need to join three tables: Table A, showing when people joined the organization; Table B, showing when people left the organization; and Table C, showing employees’ current salaries. In order to be able to join these pieces of information, each table must have something in common, which allows a particular row in one table to be linked with a row in another table. This piece of information is known as a ‘key</w:t>
       </w:r>
       <w:r>
-        <w:t xml:space="preserve">’. In the case of employees, the key should be unique: otherwise we may end up paying someone who’s left or vice versa. In most cases, people don’t have the same names, so joining tables by name might work in most cases, most of the time. However, in and of itself, it’s not a very robust </w:t>
-      </w:r>
-      <w:proofErr w:type="gramStart"/>
-      <w:r>
-        <w:t>key,</w:t>
-      </w:r>
-      <w:proofErr w:type="gramEnd"/>
-      <w:r>
-        <w:t xml:space="preserve"> because of course multiple people can have the same name. More information is usually needed in order to make the key unique. In this example, we might want to add date of birth and national insurance number to the key as well: though we might not be</w:t>
+        <w:t>’. In the case of employees, the key should be unique: otherwise we may end up paying someone who’s left or vice versa. In most cases, people don’t have the same names, so joining tables by name might work in most cases, most of the time. However, in and of itself, it’s not a very robust key, because of course multiple people can have the same name. More information is usually needed in order to make the key unique. In this example, we might want to add date of birth and national insurance number to the key as well: though we might not be</w:t>
       </w:r>
       <w:r>
         <w:t xml:space="preserve"> very confident that no two people share the same name, we can be more confident that if two records refer to the same name, the same birth date, and the same national insurance number, they refer to the same person. </w:t>
@@ -3322,15 +3285,7 @@
         <w:fldChar w:fldCharType="end"/>
       </w:r>
       <w:r>
-        <w:t xml:space="preserve"> </w:t>
-      </w:r>
-      <w:proofErr w:type="gramStart"/>
-      <w:r>
-        <w:t>Some</w:t>
-      </w:r>
-      <w:proofErr w:type="gramEnd"/>
-      <w:r>
-        <w:t xml:space="preserve"> 'untidy data'</w:t>
+        <w:t xml:space="preserve"> Some 'untidy data'</w:t>
       </w:r>
     </w:p>
     <w:p>
@@ -3898,15 +3853,7 @@
         <w:fldChar w:fldCharType="end"/>
       </w:r>
       <w:r>
-        <w:t xml:space="preserve"> </w:t>
-      </w:r>
-      <w:proofErr w:type="gramStart"/>
-      <w:r>
-        <w:t>A</w:t>
-      </w:r>
-      <w:proofErr w:type="gramEnd"/>
-      <w:r>
-        <w:t xml:space="preserve"> visual representation of the 'anatomy' of the untidy data</w:t>
+        <w:t xml:space="preserve"> A visual representation of the 'anatomy' of the untidy data</w:t>
       </w:r>
     </w:p>
     <w:p>
@@ -6023,15 +5970,7 @@
         <w:fldChar w:fldCharType="end"/>
       </w:r>
       <w:r>
-        <w:t xml:space="preserve"> </w:t>
-      </w:r>
-      <w:proofErr w:type="gramStart"/>
-      <w:r>
-        <w:t>An</w:t>
-      </w:r>
-      <w:proofErr w:type="gramEnd"/>
-      <w:r>
-        <w:t xml:space="preserve"> arrangement of data to facilitate understanding and thinking about changes over time.</w:t>
+        <w:t xml:space="preserve"> An arrangement of data to facilitate understanding and thinking about changes over time.</w:t>
       </w:r>
     </w:p>
     <w:p/>
@@ -7773,15 +7712,7 @@
         <w:fldChar w:fldCharType="end"/>
       </w:r>
       <w:r>
-        <w:t xml:space="preserve"> </w:t>
-      </w:r>
-      <w:proofErr w:type="gramStart"/>
-      <w:r>
-        <w:t>Adding</w:t>
-      </w:r>
-      <w:proofErr w:type="gramEnd"/>
-      <w:r>
-        <w:t xml:space="preserve"> a summary margin to the table</w:t>
+        <w:t xml:space="preserve"> Adding a summary margin to the table</w:t>
       </w:r>
     </w:p>
     <w:p>
@@ -7810,694 +7741,94 @@
       </w:pPr>
       <w:r>
         <w:lastRenderedPageBreak/>
-        <w:t>Heat Maps in Excel</w:t>
-      </w:r>
-    </w:p>
-    <w:p>
-      <w:r>
-        <w:t xml:space="preserve">Something that bridges the divide between tables and graphs is the heat map, in which different values are represented by different colours. Think of an image from a thermal camera: hotter areas are represented by reds, cool areas by blues or blacks. Similarly, we can use different colours to represent different values. The choice of colour matters a lot for interpretation, and as discussed elsewhere colour should not usually play a support rather than central role in communicating data visually, due to the prevalence of colour blindness in the general population. However, producing a rudimentary </w:t>
-      </w:r>
-      <w:proofErr w:type="spellStart"/>
-      <w:r>
-        <w:t>heatmap</w:t>
-      </w:r>
-      <w:proofErr w:type="spellEnd"/>
-      <w:r>
-        <w:t xml:space="preserve"> in Excel is relatively straightforward, and can be a useful way of exploring and presenting large amounts of data, despite the limitations. </w:t>
-      </w:r>
-    </w:p>
-    <w:p/>
-    <w:p>
-      <w:r>
-        <w:t>To produce a heat map in Excel you need to do the following:</w:t>
-      </w:r>
-    </w:p>
-    <w:p/>
-    <w:p>
-      <w:pPr>
-        <w:pStyle w:val="ListParagraph"/>
-        <w:numPr>
-          <w:ilvl w:val="0"/>
-          <w:numId w:val="4"/>
-        </w:numPr>
-      </w:pPr>
-      <w:r>
-        <w:t>Select a series of cells you want to be coloured</w:t>
-      </w:r>
-    </w:p>
-    <w:p>
-      <w:pPr>
-        <w:pStyle w:val="ListParagraph"/>
-        <w:numPr>
-          <w:ilvl w:val="0"/>
-          <w:numId w:val="4"/>
-        </w:numPr>
-      </w:pPr>
-      <w:r>
-        <w:t>Select conditional formatting</w:t>
-      </w:r>
-    </w:p>
-    <w:p>
-      <w:pPr>
-        <w:pStyle w:val="ListParagraph"/>
-        <w:numPr>
-          <w:ilvl w:val="0"/>
-          <w:numId w:val="4"/>
-        </w:numPr>
-      </w:pPr>
-      <w:r>
-        <w:t>Select ‘colour scales’</w:t>
-      </w:r>
-    </w:p>
-    <w:p>
-      <w:pPr>
-        <w:pStyle w:val="ListParagraph"/>
-        <w:numPr>
-          <w:ilvl w:val="0"/>
-          <w:numId w:val="4"/>
-        </w:numPr>
-      </w:pPr>
-      <w:r>
-        <w:t>Then select ‘more rules’</w:t>
-      </w:r>
-    </w:p>
-    <w:p>
-      <w:pPr>
-        <w:pStyle w:val="ListParagraph"/>
-        <w:numPr>
-          <w:ilvl w:val="0"/>
-          <w:numId w:val="4"/>
-        </w:numPr>
-      </w:pPr>
-      <w:r>
-        <w:t xml:space="preserve">Then, in the dialogue box titled ‘New Formatting Rule’, select ‘format all cells based on their values’ in the ‘Select a Rule Type’ box; and choose the appropriate options in the ‘edit the rule description’ box in the bottom half of the dialogue box. </w:t>
-      </w:r>
-    </w:p>
-    <w:p>
-      <w:pPr>
-        <w:pStyle w:val="ListParagraph"/>
-        <w:numPr>
-          <w:ilvl w:val="0"/>
-          <w:numId w:val="4"/>
-        </w:numPr>
-      </w:pPr>
-      <w:r>
-        <w:t>The options in the ‘edit the rule description’ box include</w:t>
-      </w:r>
-      <w:r>
-        <w:t>:</w:t>
-      </w:r>
-    </w:p>
-    <w:p>
-      <w:pPr>
-        <w:pStyle w:val="ListParagraph"/>
-        <w:numPr>
-          <w:ilvl w:val="1"/>
-          <w:numId w:val="4"/>
-        </w:numPr>
-      </w:pPr>
-      <w:r>
-        <w:t xml:space="preserve">Format style: </w:t>
-      </w:r>
-      <w:r>
-        <w:t>2 colour scale – usually better when there are no negative values; 3 colour scale – usually better when there are some negative values</w:t>
-      </w:r>
-    </w:p>
-    <w:p>
-      <w:pPr>
-        <w:pStyle w:val="ListParagraph"/>
-        <w:numPr>
-          <w:ilvl w:val="1"/>
-          <w:numId w:val="4"/>
-        </w:numPr>
-      </w:pPr>
-      <w:r>
-        <w:t xml:space="preserve">Type: select ‘value’ for consistency across </w:t>
-      </w:r>
-      <w:proofErr w:type="spellStart"/>
-      <w:r>
-        <w:t>heatmaps</w:t>
-      </w:r>
-      <w:proofErr w:type="spellEnd"/>
-    </w:p>
-    <w:p>
-      <w:pPr>
-        <w:pStyle w:val="ListParagraph"/>
-        <w:numPr>
-          <w:ilvl w:val="1"/>
-          <w:numId w:val="4"/>
-        </w:numPr>
-      </w:pPr>
-      <w:r>
-        <w:t>‘</w:t>
-      </w:r>
-      <w:proofErr w:type="spellStart"/>
-      <w:r>
-        <w:t>color</w:t>
-      </w:r>
-      <w:proofErr w:type="spellEnd"/>
-      <w:r>
-        <w:t>’ (sic): the colours which represent the lowest, medium, and highest value</w:t>
-      </w:r>
-    </w:p>
-    <w:p>
-      <w:pPr>
-        <w:pStyle w:val="ListParagraph"/>
-        <w:numPr>
-          <w:ilvl w:val="0"/>
-          <w:numId w:val="4"/>
-        </w:numPr>
-      </w:pPr>
-      <w:r>
-        <w:t xml:space="preserve">A preview colour bar appears at the bottom of the dialogue box showing the continuous colour scale produced. </w:t>
-      </w:r>
-    </w:p>
-    <w:p/>
-    <w:p>
-      <w:r>
-        <w:t xml:space="preserve">I have found </w:t>
-      </w:r>
-      <w:proofErr w:type="spellStart"/>
-      <w:r>
-        <w:t>heatmaps</w:t>
-      </w:r>
-      <w:proofErr w:type="spellEnd"/>
-      <w:r>
-        <w:t xml:space="preserve"> particularly useful for highlighting correlations, which range from -1 to 1. I typically use a strong blue to represent -1, white to represent 0, and red to represent 1. Another, more tricky but ingenious, application of </w:t>
-      </w:r>
-      <w:proofErr w:type="spellStart"/>
-      <w:r>
-        <w:t>heatmaps</w:t>
-      </w:r>
-      <w:proofErr w:type="spellEnd"/>
-      <w:r>
-        <w:t xml:space="preserve"> is in producing fairly simple </w:t>
-      </w:r>
-      <w:proofErr w:type="spellStart"/>
-      <w:r>
-        <w:t>choropleth</w:t>
-      </w:r>
-      <w:proofErr w:type="spellEnd"/>
-      <w:r>
-        <w:t xml:space="preserve">: maps of places which are coloured according to values associated with those areas. For example, if you want to produce a </w:t>
-      </w:r>
-      <w:proofErr w:type="spellStart"/>
-      <w:r>
-        <w:t>choropleth</w:t>
-      </w:r>
-      <w:proofErr w:type="spellEnd"/>
-      <w:r>
-        <w:t xml:space="preserve"> of crime rates across the UK, then each cell could represent a particular part of the country, and be coloured according to its crime rate. </w:t>
-      </w:r>
-    </w:p>
-    <w:p>
-      <w:pPr>
-        <w:pStyle w:val="Heading1"/>
-      </w:pPr>
-      <w:r>
-        <w:t>Templates</w:t>
-      </w:r>
-    </w:p>
-    <w:p>
-      <w:r>
-        <w:t xml:space="preserve">Something that can potentially save a lot of reinventing the wheel is the template feature. Once you have customized the graphical features – </w:t>
-      </w:r>
-      <w:r>
-        <w:t>colours</w:t>
-      </w:r>
-      <w:r>
-        <w:t xml:space="preserve">, axes, formatting and so on – of a single graph, you can save those customisations as a template, which you can then apply to later visualisations. When you need to produce a large number of graphs with exactly the same format, then using templates can save a lot of time. Note, however, that templates need to be saved </w:t>
-      </w:r>
-      <w:r>
-        <w:lastRenderedPageBreak/>
-        <w:t>to the relev</w:t>
-      </w:r>
-      <w:r>
-        <w:t xml:space="preserve">ant directory locations on any machine you wish to make use of them, and sadly they don’t store all of the customisations you might hope they would. Often, some level of further manual manipulation and customization will still be necessary. </w:t>
-      </w:r>
+        <w:t xml:space="preserve">Data </w:t>
+      </w:r>
+      <w:r>
+        <w:t>Visualisation</w:t>
+      </w:r>
+      <w:r>
+        <w:t xml:space="preserve"> as ‘Box Wiring’</w:t>
+      </w:r>
+    </w:p>
+    <w:p/>
+    <w:p>
+      <w:r>
+        <w:t xml:space="preserve">In data </w:t>
+      </w:r>
+      <w:r>
+        <w:t>visualisation</w:t>
+      </w:r>
+      <w:r>
+        <w:t>, ‘dimension’ is an overloaded term. Within the dataset, the term dimension refers</w:t>
+      </w:r>
+      <w:r>
+        <w:t xml:space="preserve"> a variable: something that </w:t>
+      </w:r>
+      <w:proofErr w:type="gramStart"/>
+      <w:r>
+        <w:t>varies</w:t>
+      </w:r>
+      <w:r>
+        <w:t>,</w:t>
+      </w:r>
+      <w:proofErr w:type="gramEnd"/>
       <w:r>
         <w:t xml:space="preserve"> </w:t>
       </w:r>
-    </w:p>
-    <w:p/>
-    <w:p>
-      <w:pPr>
-        <w:pStyle w:val="Heading1"/>
-      </w:pPr>
-      <w:r>
-        <w:t>Excel: useful things to know about</w:t>
-      </w:r>
-    </w:p>
-    <w:p/>
-    <w:p>
-      <w:r>
-        <w:t xml:space="preserve">Excel is a much used, if not much loved, application because of the wide range of features and options it includes, and because many of these options and features can be used in ways that the creators of the program likely did not have in mind when they included such options. Which features it’s useful to know about can depend on how you intend to use </w:t>
-      </w:r>
-      <w:proofErr w:type="gramStart"/>
-      <w:r>
-        <w:t>it.</w:t>
-      </w:r>
-      <w:proofErr w:type="gramEnd"/>
-      <w:r>
-        <w:t xml:space="preserve"> However, a short list of useful features includes:</w:t>
-      </w:r>
-    </w:p>
-    <w:p/>
-    <w:p>
-      <w:pPr>
-        <w:pStyle w:val="ListParagraph"/>
-        <w:numPr>
-          <w:ilvl w:val="0"/>
-          <w:numId w:val="5"/>
-        </w:numPr>
-      </w:pPr>
-      <w:r>
-        <w:t xml:space="preserve">Knowing how to turn off gridlines: If you are using Excel to develop something like a small multiple or other arrangement of graphs, then being able to turn off the gridlines means you can use a worksheet as your canvas: placing text within cells inside the worksheet along with , including multiple smaller visualisations on a single </w:t>
-      </w:r>
-    </w:p>
-    <w:p>
-      <w:pPr>
-        <w:pStyle w:val="ListParagraph"/>
-        <w:numPr>
-          <w:ilvl w:val="0"/>
-          <w:numId w:val="5"/>
-        </w:numPr>
-      </w:pPr>
-      <w:r>
-        <w:t>Knowing how to add a second y axis</w:t>
-      </w:r>
-    </w:p>
-    <w:p>
-      <w:pPr>
-        <w:pStyle w:val="ListParagraph"/>
-        <w:numPr>
-          <w:ilvl w:val="0"/>
-          <w:numId w:val="5"/>
-        </w:numPr>
-      </w:pPr>
-      <w:r>
-        <w:t>Using templates</w:t>
-      </w:r>
-    </w:p>
-    <w:p>
-      <w:pPr>
-        <w:pStyle w:val="ListParagraph"/>
-        <w:numPr>
-          <w:ilvl w:val="0"/>
-          <w:numId w:val="5"/>
-        </w:numPr>
-      </w:pPr>
-      <w:r>
-        <w:t>Important and exporting text documents</w:t>
-      </w:r>
-    </w:p>
-    <w:p>
-      <w:pPr>
-        <w:pStyle w:val="ListParagraph"/>
-        <w:numPr>
-          <w:ilvl w:val="0"/>
-          <w:numId w:val="5"/>
-        </w:numPr>
-      </w:pPr>
-      <w:r>
-        <w:t>Filters and sorting</w:t>
-      </w:r>
-    </w:p>
-    <w:p>
-      <w:pPr>
-        <w:pStyle w:val="ListParagraph"/>
-        <w:numPr>
-          <w:ilvl w:val="0"/>
-          <w:numId w:val="5"/>
-        </w:numPr>
-      </w:pPr>
-      <w:r>
-        <w:t>Pivot-tables</w:t>
-      </w:r>
-    </w:p>
-    <w:p/>
-    <w:p/>
-    <w:p/>
-    <w:p>
-      <w:pPr>
-        <w:rPr>
-          <w:rFonts w:asciiTheme="majorHAnsi" w:eastAsiaTheme="majorEastAsia" w:hAnsiTheme="majorHAnsi" w:cstheme="majorBidi"/>
-          <w:b/>
-          <w:bCs/>
-          <w:color w:val="345A8A" w:themeColor="accent1" w:themeShade="B5"/>
-          <w:sz w:val="32"/>
-          <w:szCs w:val="32"/>
-        </w:rPr>
-      </w:pPr>
-      <w:r>
-        <w:br w:type="page"/>
-      </w:r>
-    </w:p>
-    <w:p>
-      <w:pPr>
-        <w:pStyle w:val="Heading1"/>
-      </w:pPr>
-      <w:r>
-        <w:lastRenderedPageBreak/>
-        <w:t>Lens Plots</w:t>
-      </w:r>
-    </w:p>
-    <w:p>
-      <w:r>
-        <w:t xml:space="preserve">Steven Few, whose books on Data Visualisation within business focus extensively on graph and table design in Excel, </w:t>
-      </w:r>
-      <w:r>
-        <w:t xml:space="preserve">recommends producing what he calls ‘lens plots’. These are plots of two or more outcomes associated with individuals or groups (e.g. regions, business sectors </w:t>
-      </w:r>
-      <w:proofErr w:type="spellStart"/>
-      <w:r>
-        <w:t>etc</w:t>
-      </w:r>
-      <w:proofErr w:type="spellEnd"/>
-      <w:r>
-        <w:t>) that are presented side-by-side, in which the groups are sorted according to one of the outcomes for all plots. An example of a lens plot is shown below: Centres have been shorted according to discharge rate, and this order is applied to t</w:t>
-      </w:r>
-      <w:r>
-        <w:t>he other outcome too – Mean LOS</w:t>
-      </w:r>
-      <w:r>
-        <w:t xml:space="preserve">.  </w:t>
-      </w:r>
-    </w:p>
-    <w:p>
-      <w:pPr>
-        <w:keepNext/>
-      </w:pPr>
+      <w:r>
+        <w:t xml:space="preserve">can </w:t>
+      </w:r>
+      <w:r>
+        <w:t xml:space="preserve">be more than one thing. For example, </w:t>
+      </w:r>
+      <w:r>
+        <w:t xml:space="preserve">sex </w:t>
+      </w:r>
+      <w:r>
+        <w:t>is a variabl</w:t>
+      </w:r>
+      <w:r>
+        <w:t xml:space="preserve">e, as it can be male or female (or ‘other’). Age is a variable. Car ownership is a variable. Being in receipt of benefits is a variable. And so on and so on. </w:t>
+      </w:r>
+    </w:p>
+    <w:p/>
+    <w:p>
+      <w:r>
+        <w:t xml:space="preserve">Data </w:t>
+      </w:r>
+      <w:r>
+        <w:t>visualisation</w:t>
+      </w:r>
+      <w:r>
+        <w:t xml:space="preserve"> is at its core about the data later. And the data layer is fundamentally </w:t>
+      </w:r>
+      <w:r>
+        <w:t xml:space="preserve">the result of deciding on a set of rules by which dimensions of the data map onto </w:t>
+      </w:r>
+      <w:r>
+        <w:t xml:space="preserve">dimensions of </w:t>
+      </w:r>
+      <w:r>
+        <w:t xml:space="preserve">aesthetic and graphical form. </w:t>
+      </w:r>
+      <w:r>
+        <w:t xml:space="preserve">In this usage, a dimension refers to more than simply the position of something along the x, y or z axis. Instead a dimension could be colour, it could be line width, it could be bubble size, or it could be a multitude of other graphical forms. </w:t>
+      </w:r>
+    </w:p>
+    <w:p>
+      <w:r>
+        <w:t>Given this definition, many apparently simple, two-dimensional graphs on closer inspection may contai</w:t>
+      </w:r>
+      <w:r>
+        <w:t>n five or six or more dimensions. For example, how many dimensions does the graph below have?</w:t>
+      </w:r>
+    </w:p>
+    <w:p/>
+    <w:p>
       <w:r>
         <w:rPr>
           <w:noProof/>
-          <w:lang w:eastAsia="en-GB"/>
-        </w:rPr>
-        <w:drawing>
-          <wp:inline distT="0" distB="0" distL="0" distR="0" wp14:anchorId="38DB94FD" wp14:editId="5D2BBA3A">
-            <wp:extent cx="5270500" cy="4891394"/>
-            <wp:effectExtent l="0" t="0" r="6350" b="5080"/>
-            <wp:docPr id="7" name="Picture 7" descr="How to Make a Table Lens 18-19"/>
-            <wp:cNvGraphicFramePr>
-              <a:graphicFrameLocks xmlns:a="http://schemas.openxmlformats.org/drawingml/2006/main" noChangeAspect="1"/>
-            </wp:cNvGraphicFramePr>
-            <a:graphic xmlns:a="http://schemas.openxmlformats.org/drawingml/2006/main">
-              <a:graphicData uri="http://schemas.openxmlformats.org/drawingml/2006/picture">
-                <pic:pic xmlns:pic="http://schemas.openxmlformats.org/drawingml/2006/picture">
-                  <pic:nvPicPr>
-                    <pic:cNvPr id="0" name="Picture 1" descr="How to Make a Table Lens 18-19"/>
-                    <pic:cNvPicPr>
-                      <a:picLocks noChangeAspect="1" noChangeArrowheads="1"/>
-                    </pic:cNvPicPr>
-                  </pic:nvPicPr>
-                  <pic:blipFill>
-                    <a:blip r:embed="rId25">
-                      <a:extLst>
-                        <a:ext uri="{28A0092B-C50C-407E-A947-70E740481C1C}">
-                          <a14:useLocalDpi xmlns:a14="http://schemas.microsoft.com/office/drawing/2010/main" val="0"/>
-                        </a:ext>
-                      </a:extLst>
-                    </a:blip>
-                    <a:srcRect/>
-                    <a:stretch>
-                      <a:fillRect/>
-                    </a:stretch>
-                  </pic:blipFill>
-                  <pic:spPr bwMode="auto">
-                    <a:xfrm>
-                      <a:off x="0" y="0"/>
-                      <a:ext cx="5270500" cy="4891394"/>
-                    </a:xfrm>
-                    <a:prstGeom prst="rect">
-                      <a:avLst/>
-                    </a:prstGeom>
-                    <a:noFill/>
-                    <a:ln>
-                      <a:noFill/>
-                    </a:ln>
-                  </pic:spPr>
-                </pic:pic>
-              </a:graphicData>
-            </a:graphic>
-          </wp:inline>
-        </w:drawing>
-      </w:r>
-    </w:p>
-    <w:p>
-      <w:pPr>
-        <w:pStyle w:val="Caption"/>
-      </w:pPr>
-      <w:r>
-        <w:t xml:space="preserve">Figure </w:t>
-      </w:r>
-      <w:r>
-        <w:fldChar w:fldCharType="begin"/>
-      </w:r>
-      <w:r>
-        <w:instrText xml:space="preserve"> SEQ Figure \* ARABIC </w:instrText>
-      </w:r>
-      <w:r>
-        <w:fldChar w:fldCharType="separate"/>
-      </w:r>
-      <w:r>
-        <w:rPr>
-          <w:noProof/>
-        </w:rPr>
-        <w:t>10</w:t>
-      </w:r>
-      <w:r>
-        <w:rPr>
-          <w:noProof/>
-        </w:rPr>
-        <w:fldChar w:fldCharType="end"/>
-      </w:r>
-      <w:r>
-        <w:t xml:space="preserve"> </w:t>
-      </w:r>
-      <w:proofErr w:type="gramStart"/>
-      <w:r>
-        <w:t>An</w:t>
-      </w:r>
-      <w:proofErr w:type="gramEnd"/>
-      <w:r>
-        <w:t xml:space="preserve"> example of a lens plot. (Source: </w:t>
-      </w:r>
-      <w:r>
-        <w:t>http://ksrowell.com/blog-visualizing-data/page/4/</w:t>
-      </w:r>
-      <w:r>
-        <w:t>)</w:t>
-      </w:r>
-    </w:p>
-    <w:p/>
-    <w:p>
-      <w:r>
-        <w:t>Lens plans are a fairly simple and effective way of looking for correlations between variables. In this example, if there were positive correlation between discharges and mean LOS, then both the left and right image would have similar shapes: widest at the top, narrowest at the bottom. If there were a negative correlation, then the mean LOS bars would be like a mirror image of the discharges bars: widest at the bottom and narrowest at the top. Instead, in this case there appears to be no clear correlation between the variables.</w:t>
-      </w:r>
-    </w:p>
-    <w:p>
-      <w:pPr>
-        <w:rPr>
-          <w:rFonts w:asciiTheme="majorHAnsi" w:eastAsiaTheme="majorEastAsia" w:hAnsiTheme="majorHAnsi" w:cstheme="majorBidi"/>
-          <w:b/>
-          <w:bCs/>
-          <w:color w:val="345A8A" w:themeColor="accent1" w:themeShade="B5"/>
-          <w:sz w:val="32"/>
-          <w:szCs w:val="32"/>
-        </w:rPr>
-      </w:pPr>
-      <w:r>
-        <w:br w:type="page"/>
-      </w:r>
-    </w:p>
-    <w:p>
-      <w:pPr>
-        <w:pStyle w:val="Heading1"/>
-      </w:pPr>
-      <w:r>
-        <w:lastRenderedPageBreak/>
-        <w:t>Useful Excel Add-ons</w:t>
-      </w:r>
-    </w:p>
-    <w:p/>
-    <w:p>
-      <w:r>
-        <w:t xml:space="preserve">There are a number of macros and add in programs available for Excel. Some of these are free, and others cost considerable amounts of money. </w:t>
-      </w:r>
-    </w:p>
-    <w:p/>
-    <w:p>
-      <w:r>
-        <w:t xml:space="preserve">One simple and free tool which I would recommend people use is the X-Y chart labeller. This is available below, and can be used with both older and newer versions of Excel. </w:t>
-      </w:r>
-      <w:r>
-        <w:t xml:space="preserve"> </w:t>
-      </w:r>
-    </w:p>
-    <w:p/>
-    <w:p>
-      <w:hyperlink r:id="rId26" w:history="1">
-        <w:r>
-          <w:rPr>
-            <w:rStyle w:val="Hyperlink"/>
-          </w:rPr>
-          <w:t>http://www.appspro.com/Utilities/ChartLabeler.htm</w:t>
-        </w:r>
-      </w:hyperlink>
-    </w:p>
-    <w:p/>
-    <w:p>
-      <w:r>
-        <w:t xml:space="preserve">To an extent, the need for a tool for making Excel do something should be taken as a clue that Excel might not be the most appropriate piece of software to use. Excel is flexible within limits, and for many data management and </w:t>
-      </w:r>
-      <w:r>
-        <w:t>visualisation</w:t>
-      </w:r>
-      <w:r>
-        <w:t xml:space="preserve">s tasks can produce the results required given sufficient ingenuity. </w:t>
-      </w:r>
-    </w:p>
-    <w:p/>
-    <w:p>
-      <w:r>
-        <w:t>Although it is simple to start with, and ‘</w:t>
-      </w:r>
-      <w:proofErr w:type="spellStart"/>
-      <w:r>
-        <w:t>hackable</w:t>
-      </w:r>
-      <w:proofErr w:type="spellEnd"/>
-      <w:r>
-        <w:t xml:space="preserve">’ in many ways, before long trying to adapt Excel to the tasks can end up taking more effort than using something more specialist data </w:t>
-      </w:r>
-      <w:r>
-        <w:t>visualisation</w:t>
-      </w:r>
-      <w:r>
-        <w:t xml:space="preserve"> software such as Tableau or R. As a rule of thumb, though Excel may be good for initial development of </w:t>
-      </w:r>
-      <w:r>
-        <w:t>visualisation</w:t>
-      </w:r>
-      <w:r>
-        <w:t xml:space="preserve">, it is generally better to bite the bullet and invest the financial and training resources necessary to learn more specialist software where the most appropriate </w:t>
-      </w:r>
-      <w:r>
-        <w:t>visualisation</w:t>
-      </w:r>
-      <w:r>
-        <w:t xml:space="preserve">s cannot be produced easily in Excel. </w:t>
-      </w:r>
-    </w:p>
-    <w:p>
-      <w:pPr>
-        <w:rPr>
-          <w:rFonts w:asciiTheme="majorHAnsi" w:eastAsiaTheme="majorEastAsia" w:hAnsiTheme="majorHAnsi" w:cstheme="majorBidi"/>
-          <w:b/>
-          <w:bCs/>
-          <w:color w:val="345A8A" w:themeColor="accent1" w:themeShade="B5"/>
-          <w:sz w:val="32"/>
-          <w:szCs w:val="32"/>
-        </w:rPr>
-      </w:pPr>
-      <w:r>
-        <w:br w:type="page"/>
-      </w:r>
-    </w:p>
-    <w:p>
-      <w:pPr>
-        <w:pStyle w:val="Heading1"/>
-      </w:pPr>
-      <w:r>
-        <w:lastRenderedPageBreak/>
-        <w:t xml:space="preserve">Data </w:t>
-      </w:r>
-      <w:r>
-        <w:t>Visualisation</w:t>
-      </w:r>
-      <w:r>
-        <w:t xml:space="preserve"> as ‘Box Wiring’</w:t>
-      </w:r>
-    </w:p>
-    <w:p/>
-    <w:p>
-      <w:r>
-        <w:t xml:space="preserve">In data </w:t>
-      </w:r>
-      <w:r>
-        <w:t>visualisation</w:t>
-      </w:r>
-      <w:r>
-        <w:t>, ‘dimension’ is an overloaded term. Within the dataset, the term dimension refers</w:t>
-      </w:r>
-      <w:r>
-        <w:t xml:space="preserve"> a variable: something that </w:t>
-      </w:r>
-      <w:proofErr w:type="gramStart"/>
-      <w:r>
-        <w:t>varies</w:t>
-      </w:r>
-      <w:r>
-        <w:t>,</w:t>
-      </w:r>
-      <w:proofErr w:type="gramEnd"/>
-      <w:r>
-        <w:t xml:space="preserve"> </w:t>
-      </w:r>
-      <w:r>
-        <w:t xml:space="preserve">can </w:t>
-      </w:r>
-      <w:r>
-        <w:t xml:space="preserve">be more than one thing. For example, </w:t>
-      </w:r>
-      <w:r>
-        <w:t xml:space="preserve">sex </w:t>
-      </w:r>
-      <w:r>
-        <w:t>is a variabl</w:t>
-      </w:r>
-      <w:r>
-        <w:t xml:space="preserve">e, as it can be male or female (or ‘other’). Age is a variable. Car ownership is a variable. Being in receipt of benefits is a variable. And so on and so on. </w:t>
-      </w:r>
-    </w:p>
-    <w:p/>
-    <w:p>
-      <w:r>
-        <w:t xml:space="preserve">Data </w:t>
-      </w:r>
-      <w:r>
-        <w:t>visualisation</w:t>
-      </w:r>
-      <w:r>
-        <w:t xml:space="preserve"> is at its core about the data later. And the data layer is fundamentally </w:t>
-      </w:r>
-      <w:r>
-        <w:t xml:space="preserve">the result of deciding on a set of rules by which dimensions of the data map onto </w:t>
-      </w:r>
-      <w:r>
-        <w:t xml:space="preserve">dimensions of </w:t>
-      </w:r>
-      <w:r>
-        <w:t xml:space="preserve">aesthetic and graphical form. </w:t>
-      </w:r>
-      <w:r>
-        <w:t xml:space="preserve">In this usage, a dimension refers to more than simply the position of something along the x, y or z axis. Instead a dimension could be colour, it could be line width, it could be bubble size, or it could be a multitude of other graphical forms. </w:t>
-      </w:r>
-    </w:p>
-    <w:p>
-      <w:r>
-        <w:t>Given this definition, many apparently simple, two-dimensional graphs on closer inspection may contai</w:t>
-      </w:r>
-      <w:r>
-        <w:t>n five or six or more dimensions. For example, how many dimensions does the graph below have?</w:t>
-      </w:r>
-    </w:p>
-    <w:p/>
-    <w:p>
-      <w:r>
-        <w:rPr>
-          <w:noProof/>
-          <w:lang w:eastAsia="en-GB"/>
+          <w:lang w:val="en-US"/>
         </w:rPr>
         <w:drawing>
           <wp:anchor distT="0" distB="0" distL="114300" distR="114300" simplePos="0" relativeHeight="251659264" behindDoc="0" locked="0" layoutInCell="1" allowOverlap="1" wp14:anchorId="7D51D53E" wp14:editId="7B3F3A3E">
@@ -8512,7 +7843,7 @@
             <wp:effectExtent l="0" t="0" r="9525" b="5080"/>
             <wp:wrapNone/>
             <wp:docPr id="84994" name="Picture 2" descr="An external file that holds a picture, illustration, etc.&#10;Object name is bjpg54-899S1.jpg">
-              <a:hlinkClick xmlns:a="http://schemas.openxmlformats.org/drawingml/2006/main" r:id="rId27"/>
+              <a:hlinkClick xmlns:a="http://schemas.openxmlformats.org/drawingml/2006/main" r:id="rId25"/>
             </wp:docPr>
             <wp:cNvGraphicFramePr>
               <a:graphicFrameLocks xmlns:a="http://schemas.openxmlformats.org/drawingml/2006/main" noChangeAspect="1"/>
@@ -8522,14 +7853,14 @@
                 <pic:pic xmlns:pic="http://schemas.openxmlformats.org/drawingml/2006/picture">
                   <pic:nvPicPr>
                     <pic:cNvPr id="84994" name="Picture 2" descr="An external file that holds a picture, illustration, etc.&#10;Object name is bjpg54-899S1.jpg">
-                      <a:hlinkClick r:id="rId27"/>
+                      <a:hlinkClick r:id="rId25"/>
                     </pic:cNvPr>
                     <pic:cNvPicPr>
                       <a:picLocks noChangeAspect="1" noChangeArrowheads="1"/>
                     </pic:cNvPicPr>
                   </pic:nvPicPr>
                   <pic:blipFill>
-                    <a:blip r:embed="rId28" cstate="print"/>
+                    <a:blip r:embed="rId26" cstate="print"/>
                     <a:srcRect b="33665"/>
                     <a:stretch>
                       <a:fillRect/>
@@ -8579,7 +7910,7 @@
       <w:r>
         <w:rPr>
           <w:noProof/>
-          <w:lang w:eastAsia="en-GB"/>
+          <w:lang w:val="en-US"/>
         </w:rPr>
         <mc:AlternateContent>
           <mc:Choice Requires="wps">
@@ -8592,7 +7923,7 @@
                 <wp:positionV relativeFrom="paragraph">
                   <wp:posOffset>85090</wp:posOffset>
                 </wp:positionV>
-                <wp:extent cx="2919095" cy="635"/>
+                <wp:extent cx="2919095" cy="528955"/>
                 <wp:effectExtent l="0" t="0" r="0" b="4445"/>
                 <wp:wrapNone/>
                 <wp:docPr id="2" name="Text Box 2"/>
@@ -8604,7 +7935,7 @@
                       <wps:spPr>
                         <a:xfrm>
                           <a:off x="0" y="0"/>
-                          <a:ext cx="2919095" cy="635"/>
+                          <a:ext cx="2919095" cy="528955"/>
                         </a:xfrm>
                         <a:prstGeom prst="rect">
                           <a:avLst/>
@@ -8627,7 +7958,6 @@
                                 <w:szCs w:val="24"/>
                               </w:rPr>
                             </w:pPr>
-                            <w:proofErr w:type="gramStart"/>
                             <w:r>
                               <w:t xml:space="preserve">Figure </w:t>
                             </w:r>
@@ -8653,11 +7983,7 @@
                               <w:fldChar w:fldCharType="end"/>
                             </w:r>
                             <w:r>
-                              <w:t xml:space="preserve"> Shaw M &amp; Dorling D (2004) "Who cares in England &amp; Wales?</w:t>
-                            </w:r>
-                            <w:proofErr w:type="gramEnd"/>
-                            <w:r>
-                              <w:t xml:space="preserve"> The Positive care Law: cross sectional study" </w:t>
+                              <w:t xml:space="preserve"> Shaw M &amp; Dorling D (2004) "Who cares in England &amp; Wales? The Positive care Law: cross sectional study" </w:t>
                             </w:r>
                             <w:r>
                               <w:rPr>
@@ -8771,15 +8097,7 @@
     </w:p>
     <w:p>
       <w:r>
-        <w:t xml:space="preserve">Firstly, note that each of the bubbles is of a different size. Notice also that there seems to be a wide range of bubble sizes. Secondly, note that some of the bubbles are shaded with a dark </w:t>
-      </w:r>
-      <w:proofErr w:type="gramStart"/>
-      <w:r>
-        <w:t>grey,</w:t>
-      </w:r>
-      <w:proofErr w:type="gramEnd"/>
-      <w:r>
-        <w:t xml:space="preserve"> and others with a light grey. </w:t>
+        <w:t xml:space="preserve">Firstly, note that each of the bubbles is of a different size. Notice also that there seems to be a wide range of bubble sizes. Secondly, note that some of the bubbles are shaded with a dark grey, and others with a light grey. </w:t>
       </w:r>
     </w:p>
     <w:p>
@@ -8823,7 +8141,7 @@
       <w:r>
         <w:rPr>
           <w:noProof/>
-          <w:lang w:eastAsia="en-GB"/>
+          <w:lang w:val="en-US"/>
         </w:rPr>
         <w:drawing>
           <wp:inline distT="0" distB="0" distL="0" distR="0" wp14:anchorId="676DDD98" wp14:editId="7CDAECE7">
@@ -8843,7 +8161,7 @@
                     </pic:cNvPicPr>
                   </pic:nvPicPr>
                   <pic:blipFill>
-                    <a:blip r:embed="rId28" cstate="print"/>
+                    <a:blip r:embed="rId26" cstate="print"/>
                     <a:srcRect t="65797"/>
                     <a:stretch>
                       <a:fillRect/>
@@ -9132,7 +8450,7 @@
             <w:r>
               <w:rPr>
                 <w:noProof/>
-                <w:lang w:eastAsia="en-GB"/>
+                <w:lang w:val="en-US"/>
               </w:rPr>
               <mc:AlternateContent>
                 <mc:Choice Requires="wps">
@@ -9204,7 +8522,7 @@
             <w:r>
               <w:rPr>
                 <w:noProof/>
-                <w:lang w:eastAsia="en-GB"/>
+                <w:lang w:val="en-US"/>
               </w:rPr>
               <mc:AlternateContent>
                 <mc:Choice Requires="wps">
@@ -9276,7 +8594,7 @@
             <w:r>
               <w:rPr>
                 <w:noProof/>
-                <w:lang w:eastAsia="en-GB"/>
+                <w:lang w:val="en-US"/>
               </w:rPr>
               <mc:AlternateContent>
                 <mc:Choice Requires="wps">
@@ -9345,7 +8663,7 @@
             <w:r>
               <w:rPr>
                 <w:noProof/>
-                <w:lang w:eastAsia="en-GB"/>
+                <w:lang w:val="en-US"/>
               </w:rPr>
               <mc:AlternateContent>
                 <mc:Choice Requires="wps">
@@ -9677,15 +8995,7 @@
     <w:p/>
     <w:p>
       <w:r>
-        <w:t xml:space="preserve">Data visualisations are not all meant for public or generalist consumption. Likewise, they are not all meant to communicate a series of messages or facts that the information ‘sender’ already knows. Instead, data visualisations are often used by data scientists and specialist in order to explore and understand subtle and complex patterns in the data. Exploratory data analysis has, over the last twenty five or so years, become a </w:t>
-      </w:r>
-      <w:proofErr w:type="spellStart"/>
-      <w:r>
-        <w:t>well respected</w:t>
-      </w:r>
-      <w:proofErr w:type="spellEnd"/>
-      <w:r>
-        <w:t xml:space="preserve"> means of scientific research, and data visualisation is a vital component of this means of enquiry</w:t>
+        <w:t>Data visualisations are not all meant for public or generalist consumption. Likewise, they are not all meant to communicate a series of messages or facts that the information ‘sender’ already knows. Instead, data visualisations are often used by data scientists and specialist in order to explore and understand subtle and complex patterns in the data. Exploratory data analysis has, over the last twenty five or so years, become a well respected means of scientific research, and data visualisation is a vital component of this means of enquiry</w:t>
       </w:r>
       <w:r>
         <w:t xml:space="preserve">. My own forms of visualisation – lexis plots of demographic data – probably fall much closer to this end of the data visualisation spectrum than any Guardian infographic. </w:t>
@@ -9824,7 +9134,7 @@
       <w:r>
         <w:rPr>
           <w:noProof/>
-          <w:lang w:eastAsia="en-GB"/>
+          <w:lang w:val="en-US"/>
         </w:rPr>
         <w:lastRenderedPageBreak/>
         <w:drawing>
@@ -9845,7 +9155,7 @@
                     </pic:cNvPicPr>
                   </pic:nvPicPr>
                   <pic:blipFill>
-                    <a:blip r:embed="rId29">
+                    <a:blip r:embed="rId27">
                       <a:extLst>
                         <a:ext uri="{28A0092B-C50C-407E-A947-70E740481C1C}">
                           <a14:useLocalDpi xmlns:a14="http://schemas.microsoft.com/office/drawing/2010/main" val="0"/>
@@ -9916,7 +9226,7 @@
       <w:r>
         <w:t xml:space="preserve"> Muybridge, ca. 1886 (</w:t>
       </w:r>
-      <w:hyperlink r:id="rId30" w:history="1">
+      <w:hyperlink r:id="rId28" w:history="1">
         <w:r>
           <w:rPr>
             <w:rStyle w:val="Hyperlink"/>
@@ -9993,15 +9303,7 @@
         <w:t xml:space="preserve"> row position are determined separately by a different variable. In this arrangement, two additional dimensions have been added to the visualisation through tiling. For example, if </w:t>
       </w:r>
       <w:r>
-        <w:t xml:space="preserve">the row position could be determined by </w:t>
-      </w:r>
-      <w:proofErr w:type="gramStart"/>
-      <w:r>
-        <w:t>gender,</w:t>
-      </w:r>
-      <w:proofErr w:type="gramEnd"/>
-      <w:r>
-        <w:t xml:space="preserve"> and the column position could be determined by age group. We have therefore added two more dimensions to the visualisation. </w:t>
+        <w:t xml:space="preserve">the row position could be determined by gender, and the column position could be determined by age group. We have therefore added two more dimensions to the visualisation. </w:t>
       </w:r>
     </w:p>
     <w:p/>
@@ -10283,31 +9585,55 @@
       </w:pPr>
       <w:r>
         <w:lastRenderedPageBreak/>
-        <w:t>Take-Home Messages</w:t>
-      </w:r>
-    </w:p>
-    <w:p/>
-    <w:p>
-      <w:r>
-        <w:t>The main take-home messages of the course are:</w:t>
-      </w:r>
-    </w:p>
+        <w:t>Heat Maps in Excel</w:t>
+      </w:r>
+    </w:p>
+    <w:p>
+      <w:r>
+        <w:t xml:space="preserve">Something that bridges the divide between tables and graphs is the heat map, in which different </w:t>
+      </w:r>
+      <w:proofErr w:type="gramStart"/>
+      <w:r>
+        <w:t>values are represented by different colours</w:t>
+      </w:r>
+      <w:proofErr w:type="gramEnd"/>
+      <w:r>
+        <w:t xml:space="preserve">. Think of an image from a thermal camera: </w:t>
+      </w:r>
+      <w:proofErr w:type="gramStart"/>
+      <w:r>
+        <w:t>hotter areas are represented by reds, cool areas by blues or blacks</w:t>
+      </w:r>
+      <w:proofErr w:type="gramEnd"/>
+      <w:r>
+        <w:t xml:space="preserve">. Similarly, we can use different colours to represent different values. The choice of colour matters a lot for interpretation, and as discussed elsewhere colour should not usually play a support rather than central role in communicating data visually, due to the prevalence of colour blindness in the general population. However, producing a rudimentary </w:t>
+      </w:r>
+      <w:proofErr w:type="spellStart"/>
+      <w:r>
+        <w:t>heatmap</w:t>
+      </w:r>
+      <w:proofErr w:type="spellEnd"/>
+      <w:r>
+        <w:t xml:space="preserve"> in Excel is relatively straightforward, and can be a useful way of exploring and presenting large amounts of data, despite the limitations. </w:t>
+      </w:r>
+    </w:p>
+    <w:p/>
+    <w:p>
+      <w:r>
+        <w:t>To produce a heat map in Excel you need to do the following:</w:t>
+      </w:r>
+    </w:p>
+    <w:p/>
     <w:p>
       <w:pPr>
         <w:pStyle w:val="ListParagraph"/>
         <w:numPr>
           <w:ilvl w:val="0"/>
-          <w:numId w:val="6"/>
+          <w:numId w:val="4"/>
         </w:numPr>
       </w:pPr>
       <w:r>
-        <w:t xml:space="preserve">Data </w:t>
-      </w:r>
-      <w:r>
-        <w:t>visualisation</w:t>
-      </w:r>
-      <w:r>
-        <w:t xml:space="preserve"> must involve the consist mapping of variables within a dataset to aesthetic elements on an image. </w:t>
+        <w:t>Select a series of cells you want to be coloured</w:t>
       </w:r>
     </w:p>
     <w:p>
@@ -10315,35 +9641,11 @@
         <w:pStyle w:val="ListParagraph"/>
         <w:numPr>
           <w:ilvl w:val="0"/>
-          <w:numId w:val="6"/>
+          <w:numId w:val="4"/>
         </w:numPr>
       </w:pPr>
       <w:r>
-        <w:t xml:space="preserve">Data </w:t>
-      </w:r>
-      <w:r>
-        <w:t>visualisation</w:t>
-      </w:r>
-      <w:r>
-        <w:t xml:space="preserve">s usually include a number of distinct layers, defined by the role they play in conveying information to the viewer. At its simplest, there are three layers: the background layer, the data layer, and the annotation layer. What makes a data </w:t>
-      </w:r>
-      <w:r>
-        <w:t>visualisation</w:t>
-      </w:r>
-      <w:r>
-        <w:t xml:space="preserve"> a data </w:t>
-      </w:r>
-      <w:r>
-        <w:t>visualisation</w:t>
-      </w:r>
-      <w:r>
-        <w:t xml:space="preserve">, rather than some other kind of information </w:t>
-      </w:r>
-      <w:r>
-        <w:t>visualisation</w:t>
-      </w:r>
-      <w:r>
-        <w:t xml:space="preserve">, is the presence of the data layer. </w:t>
+        <w:t>Select conditional formatting</w:t>
       </w:r>
     </w:p>
     <w:p>
@@ -10351,17 +9653,11 @@
         <w:pStyle w:val="ListParagraph"/>
         <w:numPr>
           <w:ilvl w:val="0"/>
-          <w:numId w:val="6"/>
+          <w:numId w:val="4"/>
         </w:numPr>
       </w:pPr>
       <w:r>
-        <w:t xml:space="preserve">You need three distinct mind-sets for data </w:t>
-      </w:r>
-      <w:r>
-        <w:t>visualisation</w:t>
-      </w:r>
-      <w:r>
-        <w:t>, three ‘hats’ that you need to swap between in order to complete different tasks involved in the process. These are the Scientist, the Artist, and the Engineer. On a day-to-day basis, you will spend most of your time wearing the Engineer’s hat. (Also, Scientists and Artists tend to squabble.)</w:t>
+        <w:t>Select ‘colour scales’</w:t>
       </w:r>
     </w:p>
     <w:p>
@@ -10369,23 +9665,11 @@
         <w:pStyle w:val="ListParagraph"/>
         <w:numPr>
           <w:ilvl w:val="0"/>
-          <w:numId w:val="6"/>
+          <w:numId w:val="4"/>
         </w:numPr>
       </w:pPr>
       <w:r>
-        <w:t xml:space="preserve">There is a grammar of graphics, a way of describing the different elements that go into producing a data </w:t>
-      </w:r>
-      <w:r>
-        <w:t>visualisation</w:t>
-      </w:r>
-      <w:r>
-        <w:t xml:space="preserve">. Learning some of these terms, even if we don’t apply them consistently, can help us think and communicate more clearly about the elements, processes and aims of producing a </w:t>
-      </w:r>
-      <w:r>
-        <w:t>visualisation</w:t>
-      </w:r>
-      <w:r>
-        <w:t xml:space="preserve">.  </w:t>
+        <w:t>Then select ‘more rules’</w:t>
       </w:r>
     </w:p>
     <w:p>
@@ -10393,221 +9677,254 @@
         <w:pStyle w:val="ListParagraph"/>
         <w:numPr>
           <w:ilvl w:val="0"/>
-          <w:numId w:val="6"/>
+          <w:numId w:val="4"/>
         </w:numPr>
       </w:pPr>
       <w:r>
-        <w:t xml:space="preserve">What counts as a good data </w:t>
-      </w:r>
-      <w:r>
-        <w:t>visualisation</w:t>
-      </w:r>
-      <w:r>
-        <w:t xml:space="preserve"> is heavily context dependent. A good data </w:t>
-      </w:r>
-      <w:r>
-        <w:t>visualisation</w:t>
-      </w:r>
-      <w:r>
-        <w:t xml:space="preserve"> is one that is a good match for the audience. Audiences can be divided crudely into ‘internal’ and ‘external’ (we and they); and into ‘specialist’ and ‘generalist’. Often but not always, internal audiences are specialists, and external audiences are generalists. Data </w:t>
-      </w:r>
-      <w:r>
-        <w:t>visualisation</w:t>
-      </w:r>
-      <w:r>
-        <w:t xml:space="preserve">s meant for internal audiences are </w:t>
-      </w:r>
-      <w:r>
-        <w:t>visualisation</w:t>
-      </w:r>
-      <w:r>
-        <w:t xml:space="preserve">s we produce for ourselves. In these cases, </w:t>
-      </w:r>
-      <w:r>
-        <w:t>visualisation</w:t>
-      </w:r>
-      <w:r>
-        <w:t xml:space="preserve">s are used as part of exploratory data analysis, to learn something new. By contrast, data </w:t>
-      </w:r>
-      <w:r>
-        <w:t>visualisation</w:t>
-      </w:r>
-      <w:r>
-        <w:t xml:space="preserve">s meant for external audiences aim to communicate something we already know to other people. </w:t>
-      </w:r>
-    </w:p>
-    <w:p>
-      <w:pPr>
-        <w:pStyle w:val="Heading1"/>
-      </w:pPr>
-    </w:p>
-    <w:p>
-      <w:pPr>
-        <w:pStyle w:val="Heading1"/>
-      </w:pPr>
-      <w:r>
-        <w:br w:type="page"/>
-      </w:r>
-    </w:p>
-    <w:p>
-      <w:pPr>
-        <w:pStyle w:val="Heading1"/>
-      </w:pPr>
-      <w:r>
-        <w:lastRenderedPageBreak/>
-        <w:t>References</w:t>
-      </w:r>
-    </w:p>
-    <w:p/>
-    <w:p>
-      <w:r>
-        <w:t>Wickham Tidy Data</w:t>
-      </w:r>
-    </w:p>
-    <w:p>
+        <w:t xml:space="preserve">Then, in the dialogue box titled ‘New Formatting Rule’, select ‘format all cells based on their values’ in the ‘Select a Rule Type’ box; and choose the appropriate options in the ‘edit the rule description’ box in the bottom half of the dialogue box. </w:t>
+      </w:r>
+    </w:p>
+    <w:p>
+      <w:pPr>
+        <w:pStyle w:val="ListParagraph"/>
+        <w:numPr>
+          <w:ilvl w:val="0"/>
+          <w:numId w:val="4"/>
+        </w:numPr>
+      </w:pPr>
+      <w:r>
+        <w:t>The options in the ‘edit the rule description’ box include:</w:t>
+      </w:r>
+    </w:p>
+    <w:p>
+      <w:pPr>
+        <w:pStyle w:val="ListParagraph"/>
+        <w:numPr>
+          <w:ilvl w:val="1"/>
+          <w:numId w:val="4"/>
+        </w:numPr>
+      </w:pPr>
+      <w:r>
+        <w:t>Format style: 2 colour scale – usually better when there are no negative values; 3 colour scale – usually better when there are some negative values</w:t>
+      </w:r>
+    </w:p>
+    <w:p>
+      <w:pPr>
+        <w:pStyle w:val="ListParagraph"/>
+        <w:numPr>
+          <w:ilvl w:val="1"/>
+          <w:numId w:val="4"/>
+        </w:numPr>
+      </w:pPr>
+      <w:r>
+        <w:t xml:space="preserve">Type: select ‘value’ for consistency across </w:t>
+      </w:r>
       <w:proofErr w:type="spellStart"/>
       <w:r>
-        <w:t>Tufte</w:t>
+        <w:t>heatmaps</w:t>
       </w:r>
       <w:proofErr w:type="spellEnd"/>
-      <w:r>
-        <w:t xml:space="preserve"> book</w:t>
-      </w:r>
-    </w:p>
-    <w:p>
-      <w:proofErr w:type="spellStart"/>
-      <w:r>
-        <w:t>Tufte</w:t>
-      </w:r>
-      <w:proofErr w:type="spellEnd"/>
-      <w:r>
-        <w:t xml:space="preserve"> article</w:t>
-      </w:r>
-    </w:p>
-    <w:p>
-      <w:proofErr w:type="spellStart"/>
-      <w:r>
-        <w:t>Harford</w:t>
-      </w:r>
-      <w:proofErr w:type="spellEnd"/>
-    </w:p>
-    <w:p/>
-    <w:p>
-      <w:r>
-        <w:t>Cairo Book</w:t>
-      </w:r>
-    </w:p>
-    <w:p/>
-    <w:p/>
-    <w:p>
-      <w:r>
-        <w:t>Few (Steven) book</w:t>
-      </w:r>
-    </w:p>
-    <w:p/>
-    <w:p/>
-    <w:p>
-      <w:pPr>
-        <w:pStyle w:val="Heading1"/>
-      </w:pPr>
-      <w:r>
-        <w:t>Tables are also Data Visualisation</w:t>
-      </w:r>
-    </w:p>
-    <w:p>
-      <w:r>
-        <w:t xml:space="preserve">This is an important point to stress: even something as apparently mundane as a table is a form of data visualisation. Tables contain a range of visual clues, suggesting to the viewer implicit relationships between variables. Although it’s not central to this course, effective and consistent table design is an important form of data communication. As we will see elsewhere, the same data can be presented in a large number of different ways. The ‘long’ data format may be one of the cleanest from the perspective of data management, but it tends to be a poor choice when it comes to communicating important relationships between and within variables. The arrangement of values within tables tells the viewer something about how we perceive the associated values to be related. The proximity of values within cells implies something about how they are grouped. </w:t>
-      </w:r>
-    </w:p>
-    <w:p/>
-    <w:p/>
-    <w:p>
-      <w:pPr>
-        <w:pStyle w:val="Heading2"/>
-      </w:pPr>
-      <w:r>
-        <w:t>Tables of tables</w:t>
-      </w:r>
-    </w:p>
-    <w:p/>
-    <w:p>
-      <w:r>
-        <w:t xml:space="preserve">Groupings within categories can be presented using various visual and positional clues. For example, we might want to show mean consumption of a product varies for different age groups, different genders, and different regions. We are interested in presenting these variables over time, and importantly, over the same time periods. We might therefore choose to put time along the x axis, with different columns marked 2005, 2006 and so on; and category along the y axis, the different rows </w:t>
-      </w:r>
-      <w:proofErr w:type="spellStart"/>
-      <w:r>
-        <w:t>labeled</w:t>
-      </w:r>
-      <w:proofErr w:type="spellEnd"/>
-      <w:r>
-        <w:t xml:space="preserve"> with different age groups, genders, and regions. </w:t>
-      </w:r>
-    </w:p>
-    <w:p/>
-    <w:p>
-      <w:r>
-        <w:t xml:space="preserve">There are two different ways in which this tabular arrangement could be presented. At one extreme, we could design three different tables: one for age, one for gender, and one for region. However, separating the tables this way has two disadvantages. Firstly, it uses more space than is necessary, because the same information has to be repeated in the column arrangement. Secondly, it makes it harder for the viewer to make assessments about the relative influence of gender, region, and age effects on the outcome of interest. </w:t>
-      </w:r>
-    </w:p>
-    <w:p/>
-    <w:p>
-      <w:r>
-        <w:lastRenderedPageBreak/>
-        <w:t xml:space="preserve">The solution is to present the information as a single table, containing three sub-tables. Each table shares the same column, but has different row </w:t>
-      </w:r>
-      <w:proofErr w:type="spellStart"/>
-      <w:r>
-        <w:t>labeling</w:t>
-      </w:r>
-      <w:proofErr w:type="spellEnd"/>
-      <w:r>
-        <w:t>. The sub-tables are separated vertically either through lines, shading, or spaces. An additional column is added to indicate the super-groupings – gender, region, and age group – separating the three clusters of rows.</w:t>
-      </w:r>
-    </w:p>
-    <w:p/>
-    <w:p>
-      <w:r>
-        <w:t xml:space="preserve">Although tabular arrangements like this are fairly common, it is important to think carefully about the way in which they present information, and how this facilitates or impedes the reader or viewer’s comprehension of the data. </w:t>
-      </w:r>
-      <w:proofErr w:type="gramStart"/>
-      <w:r>
-        <w:t>In a sense, grouped tables like these present data which varies within three dimensions: time, group, and variable within group.</w:t>
-      </w:r>
-      <w:proofErr w:type="gramEnd"/>
-      <w:r>
-        <w:t xml:space="preserve">  Tables like these are in fact tables nested within tables. In the case presented the nesting or </w:t>
-      </w:r>
-      <w:proofErr w:type="spellStart"/>
-      <w:r>
-        <w:t>supergrouping</w:t>
-      </w:r>
-      <w:proofErr w:type="spellEnd"/>
-      <w:r>
-        <w:t xml:space="preserve"> occurs at the level the row. A generalization of this is to also have some form of nesting by column. In this example, imagine that the column is now ‘super-grouped’ by region, and the rows ‘super-grouped’ only by gender and age group. Even with just a few variables, there are a large number of possible permutations of possible nested tabular arrangements.</w:t>
-      </w:r>
-    </w:p>
-    <w:p/>
-    <w:p>
-      <w:r>
-        <w:t xml:space="preserve">As data </w:t>
-      </w:r>
-      <w:proofErr w:type="gramStart"/>
-      <w:r>
-        <w:t>visualisation</w:t>
-      </w:r>
-      <w:proofErr w:type="gramEnd"/>
-      <w:r>
-        <w:t xml:space="preserve"> tools, summary tables like the one described have strengths and weaknesses that balance well with graphs. It is, in general, always possible for someone to create a graph given the information in a table, but not as </w:t>
+    </w:p>
+    <w:p>
+      <w:pPr>
+        <w:pStyle w:val="ListParagraph"/>
+        <w:numPr>
+          <w:ilvl w:val="1"/>
+          <w:numId w:val="4"/>
+        </w:numPr>
+      </w:pPr>
+      <w:r>
+        <w:t>‘</w:t>
       </w:r>
       <w:proofErr w:type="spellStart"/>
       <w:proofErr w:type="gramStart"/>
       <w:r>
-        <w:t>a</w:t>
+        <w:t>color</w:t>
       </w:r>
       <w:proofErr w:type="spellEnd"/>
+      <w:r>
+        <w:t>’</w:t>
+      </w:r>
       <w:proofErr w:type="gramEnd"/>
       <w:r>
-        <w:t xml:space="preserve"> easy to do the converse. The presentation of exact numeric quantities allows precise comparison between any two or three values within the table and, where the values are of the same variable as presented in other tables, with other tables. However, it tends to be much harder, given the information in a table, to get an intuitive sense of the relationship between variables, and to get a quick at-a-glance sense of general trends and patterns affecting many values and variables. Often, the process of decoding tables involves the reader ‘drawing an image’ of the associated visualisation in their heads – or for the particularly curious in Excel or a similar package – in order to fully absorb the information presented. </w:t>
+        <w:t xml:space="preserve"> (sic): the colours which represent the lowest, medium, and highest value</w:t>
+      </w:r>
+    </w:p>
+    <w:p>
+      <w:pPr>
+        <w:pStyle w:val="ListParagraph"/>
+        <w:numPr>
+          <w:ilvl w:val="0"/>
+          <w:numId w:val="4"/>
+        </w:numPr>
+      </w:pPr>
+      <w:r>
+        <w:t xml:space="preserve">A preview colour bar appears at the bottom of the dialogue box showing the continuous colour scale produced. </w:t>
+      </w:r>
+    </w:p>
+    <w:p/>
+    <w:p>
+      <w:r>
+        <w:t xml:space="preserve">I have found </w:t>
+      </w:r>
+      <w:proofErr w:type="spellStart"/>
+      <w:r>
+        <w:t>heatmaps</w:t>
+      </w:r>
+      <w:proofErr w:type="spellEnd"/>
+      <w:r>
+        <w:t xml:space="preserve"> particularly useful for highlighting correlations, which range from -1 to 1. I typically use a strong blue to represent -1, white to represent 0, and red to represent 1. Another, </w:t>
+      </w:r>
+      <w:proofErr w:type="gramStart"/>
+      <w:r>
+        <w:t>more tricky</w:t>
+      </w:r>
+      <w:proofErr w:type="gramEnd"/>
+      <w:r>
+        <w:t xml:space="preserve"> but ingenious, application of </w:t>
+      </w:r>
+      <w:proofErr w:type="spellStart"/>
+      <w:r>
+        <w:t>heatmaps</w:t>
+      </w:r>
+      <w:proofErr w:type="spellEnd"/>
+      <w:r>
+        <w:t xml:space="preserve"> is in producing fairly simple </w:t>
+      </w:r>
+      <w:proofErr w:type="spellStart"/>
+      <w:r>
+        <w:t>choropleth</w:t>
+      </w:r>
+      <w:proofErr w:type="spellEnd"/>
+      <w:r>
+        <w:t xml:space="preserve">: maps of places which are coloured according to values associated with those areas. For example, if you want to produce a </w:t>
+      </w:r>
+      <w:proofErr w:type="spellStart"/>
+      <w:r>
+        <w:t>choropleth</w:t>
+      </w:r>
+      <w:proofErr w:type="spellEnd"/>
+      <w:r>
+        <w:t xml:space="preserve"> of crime rates across the UK, then each cell could represent a particular part of the country, and be coloured according to its crime rate. </w:t>
+      </w:r>
+    </w:p>
+    <w:p>
+      <w:pPr>
+        <w:pStyle w:val="Heading1"/>
+      </w:pPr>
+      <w:r>
+        <w:t>Templates</w:t>
+      </w:r>
+    </w:p>
+    <w:p>
+      <w:r>
+        <w:t xml:space="preserve">Something that can potentially save a lot of reinventing the wheel is the template feature. Once you have customized the graphical features – </w:t>
+      </w:r>
+      <w:r>
+        <w:t>colours</w:t>
+      </w:r>
+      <w:r>
+        <w:t xml:space="preserve">, axes, formatting and so on – of a single graph, you can save those customisations as a template, which you can then apply to later visualisations. When you need to produce a large number of graphs with exactly the same format, then using templates can save a lot of time. Note, however, that templates need to be saved </w:t>
+      </w:r>
+      <w:r>
+        <w:lastRenderedPageBreak/>
+        <w:t xml:space="preserve">to the relevant directory locations on any machine you wish to make use of them, and sadly they don’t store all of the customisations you might hope they would. Often, some level of further manual manipulation and customization will still be necessary.  </w:t>
+      </w:r>
+    </w:p>
+    <w:p/>
+    <w:p>
+      <w:pPr>
+        <w:pStyle w:val="Heading1"/>
+      </w:pPr>
+      <w:r>
+        <w:t>Excel: useful things to know about</w:t>
+      </w:r>
+    </w:p>
+    <w:p/>
+    <w:p>
+      <w:r>
+        <w:t>Excel is a much used, if not much loved, application because of the wide range of features and options it includes, and because many of these options and features can be used in ways that the creators of the program likely did not have in mind when they included such options. Which features it’s useful to know about can depend on how you intend to use it. However, a short list of useful features includes:</w:t>
+      </w:r>
+    </w:p>
+    <w:p/>
+    <w:p>
+      <w:pPr>
+        <w:pStyle w:val="ListParagraph"/>
+        <w:numPr>
+          <w:ilvl w:val="0"/>
+          <w:numId w:val="5"/>
+        </w:numPr>
+      </w:pPr>
+      <w:r>
+        <w:t xml:space="preserve">Knowing how to turn off gridlines: If you are using Excel to develop something like a small multiple or other arrangement of graphs, then being able to turn off the gridlines means you can use a worksheet as your canvas: placing text within cells inside the worksheet along </w:t>
+      </w:r>
+      <w:proofErr w:type="gramStart"/>
+      <w:r>
+        <w:t>with ,</w:t>
+      </w:r>
+      <w:proofErr w:type="gramEnd"/>
+      <w:r>
+        <w:t xml:space="preserve"> including multiple smaller visualisations on a single </w:t>
+      </w:r>
+    </w:p>
+    <w:p>
+      <w:pPr>
+        <w:pStyle w:val="ListParagraph"/>
+        <w:numPr>
+          <w:ilvl w:val="0"/>
+          <w:numId w:val="5"/>
+        </w:numPr>
+      </w:pPr>
+      <w:r>
+        <w:t>Knowing how to add a second y axis</w:t>
+      </w:r>
+    </w:p>
+    <w:p>
+      <w:pPr>
+        <w:pStyle w:val="ListParagraph"/>
+        <w:numPr>
+          <w:ilvl w:val="0"/>
+          <w:numId w:val="5"/>
+        </w:numPr>
+      </w:pPr>
+      <w:r>
+        <w:t>Using templates</w:t>
+      </w:r>
+    </w:p>
+    <w:p>
+      <w:pPr>
+        <w:pStyle w:val="ListParagraph"/>
+        <w:numPr>
+          <w:ilvl w:val="0"/>
+          <w:numId w:val="5"/>
+        </w:numPr>
+      </w:pPr>
+      <w:r>
+        <w:t>Important and exporting text documents</w:t>
+      </w:r>
+    </w:p>
+    <w:p>
+      <w:pPr>
+        <w:pStyle w:val="ListParagraph"/>
+        <w:numPr>
+          <w:ilvl w:val="0"/>
+          <w:numId w:val="5"/>
+        </w:numPr>
+      </w:pPr>
+      <w:r>
+        <w:t>Filters and sorting</w:t>
+      </w:r>
+    </w:p>
+    <w:p>
+      <w:pPr>
+        <w:pStyle w:val="ListParagraph"/>
+        <w:numPr>
+          <w:ilvl w:val="0"/>
+          <w:numId w:val="5"/>
+        </w:numPr>
+      </w:pPr>
+      <w:r>
+        <w:t>Pivot-tables</w:t>
       </w:r>
     </w:p>
     <w:p/>
@@ -10634,6 +9951,501 @@
       </w:pPr>
       <w:r>
         <w:lastRenderedPageBreak/>
+        <w:t>Lens Plots</w:t>
+      </w:r>
+    </w:p>
+    <w:p>
+      <w:r>
+        <w:t xml:space="preserve">Steven Few, whose books on Data Visualisation within business focus extensively on graph and table design in Excel, recommends producing what he calls ‘lens plots’. These are plots of two or more outcomes associated with individuals or groups (e.g. regions, business sectors </w:t>
+      </w:r>
+      <w:proofErr w:type="spellStart"/>
+      <w:r>
+        <w:t>etc</w:t>
+      </w:r>
+      <w:proofErr w:type="spellEnd"/>
+      <w:r>
+        <w:t xml:space="preserve">) that are presented side-by-side, in which the groups are sorted according to one of the outcomes for all plots. An example of a lens plot is shown below: Centres have been shorted according to discharge rate, and this order is applied to the other outcome too – Mean LOS.  </w:t>
+      </w:r>
+    </w:p>
+    <w:p>
+      <w:pPr>
+        <w:keepNext/>
+      </w:pPr>
+      <w:r>
+        <w:rPr>
+          <w:noProof/>
+          <w:lang w:val="en-US"/>
+        </w:rPr>
+        <w:drawing>
+          <wp:inline distT="0" distB="0" distL="0" distR="0" wp14:anchorId="4CA843BB" wp14:editId="6E3B326D">
+            <wp:extent cx="5270500" cy="4891394"/>
+            <wp:effectExtent l="0" t="0" r="6350" b="5080"/>
+            <wp:docPr id="7" name="Picture 7" descr="How to Make a Table Lens 18-19"/>
+            <wp:cNvGraphicFramePr>
+              <a:graphicFrameLocks xmlns:a="http://schemas.openxmlformats.org/drawingml/2006/main" noChangeAspect="1"/>
+            </wp:cNvGraphicFramePr>
+            <a:graphic xmlns:a="http://schemas.openxmlformats.org/drawingml/2006/main">
+              <a:graphicData uri="http://schemas.openxmlformats.org/drawingml/2006/picture">
+                <pic:pic xmlns:pic="http://schemas.openxmlformats.org/drawingml/2006/picture">
+                  <pic:nvPicPr>
+                    <pic:cNvPr id="0" name="Picture 1" descr="How to Make a Table Lens 18-19"/>
+                    <pic:cNvPicPr>
+                      <a:picLocks noChangeAspect="1" noChangeArrowheads="1"/>
+                    </pic:cNvPicPr>
+                  </pic:nvPicPr>
+                  <pic:blipFill>
+                    <a:blip r:embed="rId29">
+                      <a:extLst>
+                        <a:ext uri="{28A0092B-C50C-407E-A947-70E740481C1C}">
+                          <a14:useLocalDpi xmlns:a14="http://schemas.microsoft.com/office/drawing/2010/main" val="0"/>
+                        </a:ext>
+                      </a:extLst>
+                    </a:blip>
+                    <a:srcRect/>
+                    <a:stretch>
+                      <a:fillRect/>
+                    </a:stretch>
+                  </pic:blipFill>
+                  <pic:spPr bwMode="auto">
+                    <a:xfrm>
+                      <a:off x="0" y="0"/>
+                      <a:ext cx="5270500" cy="4891394"/>
+                    </a:xfrm>
+                    <a:prstGeom prst="rect">
+                      <a:avLst/>
+                    </a:prstGeom>
+                    <a:noFill/>
+                    <a:ln>
+                      <a:noFill/>
+                    </a:ln>
+                  </pic:spPr>
+                </pic:pic>
+              </a:graphicData>
+            </a:graphic>
+          </wp:inline>
+        </w:drawing>
+      </w:r>
+    </w:p>
+    <w:p>
+      <w:pPr>
+        <w:pStyle w:val="Caption"/>
+      </w:pPr>
+      <w:r>
+        <w:t xml:space="preserve">Figure </w:t>
+      </w:r>
+      <w:r>
+        <w:fldChar w:fldCharType="begin"/>
+      </w:r>
+      <w:r>
+        <w:instrText xml:space="preserve"> SEQ Figure \* ARABIC </w:instrText>
+      </w:r>
+      <w:r>
+        <w:fldChar w:fldCharType="separate"/>
+      </w:r>
+      <w:r>
+        <w:rPr>
+          <w:noProof/>
+        </w:rPr>
+        <w:t>12</w:t>
+      </w:r>
+      <w:r>
+        <w:rPr>
+          <w:noProof/>
+        </w:rPr>
+        <w:fldChar w:fldCharType="end"/>
+      </w:r>
+      <w:r>
+        <w:t xml:space="preserve"> An example of a lens plot. (Source: </w:t>
+      </w:r>
+      <w:r>
+        <w:t>http://ksrowell.com/blog-visualizing-data/page/4/</w:t>
+      </w:r>
+      <w:r>
+        <w:t>)</w:t>
+      </w:r>
+    </w:p>
+    <w:p/>
+    <w:p>
+      <w:r>
+        <w:t>Lens plans are a fairly simple and effective way of looking for correlations between variables. In this example, if there were positive correlation between discharges and mean LOS, then both the left and right image would have similar shapes: widest at the top, narrowest at the bottom. If there were a negative correlation, then the mean LOS bars would be like a mirror image of the discharges bars: widest at the bottom and narrowest at the top. Instead, in this case there appears to be no clear correlation between the variables.</w:t>
+      </w:r>
+    </w:p>
+    <w:p>
+      <w:pPr>
+        <w:rPr>
+          <w:rFonts w:asciiTheme="majorHAnsi" w:eastAsiaTheme="majorEastAsia" w:hAnsiTheme="majorHAnsi" w:cstheme="majorBidi"/>
+          <w:b/>
+          <w:bCs/>
+          <w:color w:val="345A8A" w:themeColor="accent1" w:themeShade="B5"/>
+          <w:sz w:val="32"/>
+          <w:szCs w:val="32"/>
+        </w:rPr>
+      </w:pPr>
+      <w:r>
+        <w:br w:type="page"/>
+      </w:r>
+    </w:p>
+    <w:p>
+      <w:pPr>
+        <w:pStyle w:val="Heading1"/>
+      </w:pPr>
+      <w:r>
+        <w:lastRenderedPageBreak/>
+        <w:t>Useful Excel Add-ons</w:t>
+      </w:r>
+    </w:p>
+    <w:p/>
+    <w:p>
+      <w:r>
+        <w:t xml:space="preserve">There are a number of macros and add in programs available for Excel. Some of these are free, and others cost considerable amounts of money. </w:t>
+      </w:r>
+    </w:p>
+    <w:p/>
+    <w:p>
+      <w:r>
+        <w:t xml:space="preserve">One simple and free tool which I would recommend people use is the X-Y chart labeller. This is available below, and can be used with both older and newer versions of Excel.  </w:t>
+      </w:r>
+    </w:p>
+    <w:p/>
+    <w:p>
+      <w:hyperlink r:id="rId30" w:history="1">
+        <w:r>
+          <w:rPr>
+            <w:rStyle w:val="Hyperlink"/>
+          </w:rPr>
+          <w:t>http://www.appspro.com/Utilities/ChartLabeler.htm</w:t>
+        </w:r>
+      </w:hyperlink>
+    </w:p>
+    <w:p/>
+    <w:p>
+      <w:r>
+        <w:t xml:space="preserve">To an extent, the need for a tool for making Excel do something should be taken as a clue that Excel might not be the most appropriate piece of software to use. Excel is flexible within limits, and for many data management and visualisations tasks can produce the results required given sufficient ingenuity. </w:t>
+      </w:r>
+    </w:p>
+    <w:p/>
+    <w:p>
+      <w:r>
+        <w:t>Although it is simple to start with, and ‘</w:t>
+      </w:r>
+      <w:proofErr w:type="spellStart"/>
+      <w:r>
+        <w:t>hackable</w:t>
+      </w:r>
+      <w:proofErr w:type="spellEnd"/>
+      <w:r>
+        <w:t xml:space="preserve">’ in many ways, before long trying to adapt Excel to the tasks can end up taking more effort than using something more specialist data visualisation software such as Tableau or R. As a rule of thumb, though Excel may be good for initial development of visualisation, it is generally better to bite the bullet and invest the financial and training resources necessary to learn more specialist software where the most appropriate visualisations cannot be produced easily in Excel. </w:t>
+      </w:r>
+    </w:p>
+    <w:p>
+      <w:pPr>
+        <w:rPr>
+          <w:rFonts w:asciiTheme="majorHAnsi" w:eastAsiaTheme="majorEastAsia" w:hAnsiTheme="majorHAnsi" w:cstheme="majorBidi"/>
+          <w:b/>
+          <w:bCs/>
+          <w:color w:val="345A8A" w:themeColor="accent1" w:themeShade="B5"/>
+          <w:sz w:val="32"/>
+          <w:szCs w:val="32"/>
+        </w:rPr>
+      </w:pPr>
+      <w:r>
+        <w:br w:type="page"/>
+      </w:r>
+    </w:p>
+    <w:p>
+      <w:pPr>
+        <w:pStyle w:val="Heading1"/>
+      </w:pPr>
+      <w:r>
+        <w:lastRenderedPageBreak/>
+        <w:t>Take-Home Messages</w:t>
+      </w:r>
+    </w:p>
+    <w:p/>
+    <w:p>
+      <w:r>
+        <w:t>The main take-home messages of the course are:</w:t>
+      </w:r>
+    </w:p>
+    <w:p>
+      <w:pPr>
+        <w:pStyle w:val="ListParagraph"/>
+        <w:numPr>
+          <w:ilvl w:val="0"/>
+          <w:numId w:val="6"/>
+        </w:numPr>
+      </w:pPr>
+      <w:r>
+        <w:t xml:space="preserve">Data </w:t>
+      </w:r>
+      <w:r>
+        <w:t>visualisation</w:t>
+      </w:r>
+      <w:r>
+        <w:t xml:space="preserve"> must involve the consist mapping of variables within a dataset to aesthetic elements on an image. </w:t>
+      </w:r>
+    </w:p>
+    <w:p>
+      <w:pPr>
+        <w:pStyle w:val="ListParagraph"/>
+        <w:numPr>
+          <w:ilvl w:val="0"/>
+          <w:numId w:val="6"/>
+        </w:numPr>
+      </w:pPr>
+      <w:r>
+        <w:t xml:space="preserve">Data </w:t>
+      </w:r>
+      <w:r>
+        <w:t>visualisation</w:t>
+      </w:r>
+      <w:r>
+        <w:t xml:space="preserve">s usually include a number of distinct layers, defined by the role they play in conveying information to the viewer. At its simplest, there are three layers: the background layer, the data layer, and the annotation layer. What makes a data </w:t>
+      </w:r>
+      <w:r>
+        <w:t>visualisation</w:t>
+      </w:r>
+      <w:r>
+        <w:t xml:space="preserve"> a data </w:t>
+      </w:r>
+      <w:r>
+        <w:t>visualisation</w:t>
+      </w:r>
+      <w:r>
+        <w:t xml:space="preserve">, rather than some other kind of information </w:t>
+      </w:r>
+      <w:r>
+        <w:t>visualisation</w:t>
+      </w:r>
+      <w:r>
+        <w:t xml:space="preserve">, is the presence of the data layer. </w:t>
+      </w:r>
+    </w:p>
+    <w:p>
+      <w:pPr>
+        <w:pStyle w:val="ListParagraph"/>
+        <w:numPr>
+          <w:ilvl w:val="0"/>
+          <w:numId w:val="6"/>
+        </w:numPr>
+      </w:pPr>
+      <w:r>
+        <w:t xml:space="preserve">You need three distinct mind-sets for data </w:t>
+      </w:r>
+      <w:r>
+        <w:t>visualisation</w:t>
+      </w:r>
+      <w:r>
+        <w:t>, three ‘hats’ that you need to swap between in order to complete different tasks involved in the process. These are the Scientist, the Artist, and the Engineer. On a day-to-day basis, you will spend most of your time wearing the Engineer’s hat. (Also, Scientists and Artists tend to squabble.)</w:t>
+      </w:r>
+    </w:p>
+    <w:p>
+      <w:pPr>
+        <w:pStyle w:val="ListParagraph"/>
+        <w:numPr>
+          <w:ilvl w:val="0"/>
+          <w:numId w:val="6"/>
+        </w:numPr>
+      </w:pPr>
+      <w:r>
+        <w:t xml:space="preserve">There is a grammar of graphics, a way of describing the different elements that go into producing a data </w:t>
+      </w:r>
+      <w:r>
+        <w:t>visualisation</w:t>
+      </w:r>
+      <w:r>
+        <w:t xml:space="preserve">. Learning some of these terms, even if we don’t apply them consistently, can help us think and communicate more clearly about the elements, processes and aims of producing a </w:t>
+      </w:r>
+      <w:r>
+        <w:t>visualisation</w:t>
+      </w:r>
+      <w:r>
+        <w:t xml:space="preserve">.  </w:t>
+      </w:r>
+    </w:p>
+    <w:p>
+      <w:pPr>
+        <w:pStyle w:val="ListParagraph"/>
+        <w:numPr>
+          <w:ilvl w:val="0"/>
+          <w:numId w:val="6"/>
+        </w:numPr>
+      </w:pPr>
+      <w:r>
+        <w:t xml:space="preserve">What counts as a good data </w:t>
+      </w:r>
+      <w:r>
+        <w:t>visualisation</w:t>
+      </w:r>
+      <w:r>
+        <w:t xml:space="preserve"> is heavily context dependent. A good data </w:t>
+      </w:r>
+      <w:r>
+        <w:t>visualisation</w:t>
+      </w:r>
+      <w:r>
+        <w:t xml:space="preserve"> is one that is a good match for the audience. Audiences can be divided crudely into ‘internal’ and ‘external’ (we and they); and into ‘specialist’ and ‘generalist’. Often but not always, internal audiences are specialists, and external audiences are generalists. Data </w:t>
+      </w:r>
+      <w:r>
+        <w:t>visualisation</w:t>
+      </w:r>
+      <w:r>
+        <w:t xml:space="preserve">s meant for internal audiences are </w:t>
+      </w:r>
+      <w:r>
+        <w:t>visualisation</w:t>
+      </w:r>
+      <w:r>
+        <w:t xml:space="preserve">s we produce for ourselves. In these cases, </w:t>
+      </w:r>
+      <w:r>
+        <w:t>visualisation</w:t>
+      </w:r>
+      <w:r>
+        <w:t xml:space="preserve">s are used as part of exploratory data analysis, to learn something new. By contrast, data </w:t>
+      </w:r>
+      <w:r>
+        <w:t>visualisation</w:t>
+      </w:r>
+      <w:r>
+        <w:t xml:space="preserve">s meant for external audiences aim to communicate something we already know to other people. </w:t>
+      </w:r>
+    </w:p>
+    <w:p>
+      <w:pPr>
+        <w:pStyle w:val="Heading1"/>
+      </w:pPr>
+    </w:p>
+    <w:p>
+      <w:pPr>
+        <w:pStyle w:val="Heading1"/>
+      </w:pPr>
+      <w:r>
+        <w:br w:type="page"/>
+      </w:r>
+    </w:p>
+    <w:p>
+      <w:pPr>
+        <w:pStyle w:val="Heading1"/>
+      </w:pPr>
+      <w:r>
+        <w:lastRenderedPageBreak/>
+        <w:t>Tables are also Data Visualisation</w:t>
+      </w:r>
+    </w:p>
+    <w:p>
+      <w:r>
+        <w:t xml:space="preserve">This is an important point to stress: even something as apparently mundane as a table is a form of data visualisation. Tables contain a range of visual clues, suggesting to the viewer implicit relationships between variables. Although it’s not central to this course, effective and consistent table design is an important form of data communication. As we will see elsewhere, the same data can be presented in a large number of different ways. The ‘long’ data format may be one of the cleanest from the perspective of data management, but it tends to be a poor choice when it comes to communicating important relationships between and within variables. The arrangement of values within tables tells the viewer something about how we perceive the associated values to be related. The proximity of values within cells implies something about how they are grouped. </w:t>
+      </w:r>
+    </w:p>
+    <w:p/>
+    <w:p/>
+    <w:p>
+      <w:pPr>
+        <w:pStyle w:val="Heading2"/>
+      </w:pPr>
+      <w:r>
+        <w:t>Tables of tables</w:t>
+      </w:r>
+    </w:p>
+    <w:p/>
+    <w:p>
+      <w:r>
+        <w:t xml:space="preserve">Groupings within categories can be presented using various visual and positional clues. For example, we might want to show mean consumption of a product varies for different age groups, different genders, and different regions. We are interested in presenting these variables over time, and importantly, over the same time periods. We might therefore choose to put time along the x axis, with different columns marked 2005, 2006 and so on; and category along the y axis, the different rows </w:t>
+      </w:r>
+      <w:proofErr w:type="spellStart"/>
+      <w:r>
+        <w:t>labeled</w:t>
+      </w:r>
+      <w:proofErr w:type="spellEnd"/>
+      <w:r>
+        <w:t xml:space="preserve"> with different age groups, genders, and regions. </w:t>
+      </w:r>
+    </w:p>
+    <w:p/>
+    <w:p>
+      <w:r>
+        <w:t xml:space="preserve">There are two different ways in which this tabular arrangement could be presented. At one extreme, we could design three different tables: one for age, one for gender, and one for region. However, separating the tables this way has two disadvantages. Firstly, it uses more space than is necessary, because the same information has to be repeated in the column arrangement. Secondly, it makes it harder for the viewer to make assessments about the relative influence of gender, region, and age effects on the outcome of interest. </w:t>
+      </w:r>
+    </w:p>
+    <w:p/>
+    <w:p>
+      <w:r>
+        <w:t xml:space="preserve">The solution is to present the information as a single table, containing three sub-tables. Each table shares the same column, but has different row </w:t>
+      </w:r>
+      <w:proofErr w:type="spellStart"/>
+      <w:r>
+        <w:t>labeling</w:t>
+      </w:r>
+      <w:proofErr w:type="spellEnd"/>
+      <w:r>
+        <w:t>. The sub-tables are separated vertically either through lines, shading, or spaces. An additional column is added to indicate the super-groupings – gender, region, and age group – separating the three clusters of rows.</w:t>
+      </w:r>
+    </w:p>
+    <w:p/>
+    <w:p>
+      <w:r>
+        <w:t xml:space="preserve">Although tabular arrangements like this are fairly common, it is important to think carefully about the way in which they present information, and how this facilitates or impedes the reader or viewer’s comprehension of the data. In a sense, grouped tables like these present </w:t>
+      </w:r>
+      <w:proofErr w:type="gramStart"/>
+      <w:r>
+        <w:t>data which</w:t>
+      </w:r>
+      <w:proofErr w:type="gramEnd"/>
+      <w:r>
+        <w:t xml:space="preserve"> varies within three dimensions: time, group, and variable within group.  Tables like these are in fact tables nested within tables. In the case presented the nesting or </w:t>
+      </w:r>
+      <w:proofErr w:type="spellStart"/>
+      <w:r>
+        <w:t>supergrouping</w:t>
+      </w:r>
+      <w:proofErr w:type="spellEnd"/>
+      <w:r>
+        <w:t xml:space="preserve"> occurs at the level the row. A generalization of this is to also have some form of nesting by column. In this example, imagine that the column is now ‘super-grouped’ by region, and the rows ‘super-grouped’ only by gender and age group. </w:t>
+      </w:r>
+      <w:r>
+        <w:lastRenderedPageBreak/>
+        <w:t>Even with just a few variables, there are a large number of possible permutations of possible nested tabular arrangements.</w:t>
+      </w:r>
+    </w:p>
+    <w:p/>
+    <w:p>
+      <w:r>
+        <w:t xml:space="preserve">As data visualisation tools, summary tables like the one described have strengths and weaknesses that balance well with graphs. It is, in general, always possible for someone to create a graph given the information in a table, but not as </w:t>
+      </w:r>
+      <w:proofErr w:type="gramStart"/>
+      <w:r>
+        <w:t>a</w:t>
+      </w:r>
+      <w:proofErr w:type="gramEnd"/>
+      <w:r>
+        <w:t xml:space="preserve"> easy to do the converse. The presentation of exact numeric quantities allows precise comparison between any two or three values within the table and, where the values are of the same variable as presented in other tables, with other tables. However, it tends to be much harder, given the information in a table, to get an intuitive sense of the relationship between variables, and to get a quick at-a-glance sense of general trends and patterns affecting many values and variables. Often, the process of decoding tables involves the reader ‘drawing an image’ of the associated visualisation in their heads – or for the particularly curious in Excel or a similar package – in order to fully absorb the information presented. </w:t>
+      </w:r>
+    </w:p>
+    <w:p/>
+    <w:p/>
+    <w:p/>
+    <w:p>
+      <w:pPr>
+        <w:rPr>
+          <w:rFonts w:asciiTheme="majorHAnsi" w:eastAsiaTheme="majorEastAsia" w:hAnsiTheme="majorHAnsi" w:cstheme="majorBidi"/>
+          <w:b/>
+          <w:bCs/>
+          <w:color w:val="345A8A" w:themeColor="accent1" w:themeShade="B5"/>
+          <w:sz w:val="32"/>
+          <w:szCs w:val="32"/>
+        </w:rPr>
+      </w:pPr>
+      <w:r>
+        <w:br w:type="page"/>
+      </w:r>
+    </w:p>
+    <w:p>
+      <w:pPr>
+        <w:pStyle w:val="Heading1"/>
+      </w:pPr>
+      <w:r>
+        <w:lastRenderedPageBreak/>
         <w:t xml:space="preserve">Edward </w:t>
       </w:r>
       <w:proofErr w:type="spellStart"/>
@@ -10772,15 +10584,7 @@
       </w:r>
       <w:proofErr w:type="spellEnd"/>
       <w:r>
-        <w:t xml:space="preserve"> suggests ‘Chart Junk’ could be the </w:t>
-      </w:r>
-      <w:proofErr w:type="gramStart"/>
-      <w:r>
-        <w:t>culprit,</w:t>
-      </w:r>
-      <w:proofErr w:type="gramEnd"/>
-      <w:r>
-        <w:t xml:space="preserve"> something illustrated more through examples than a formal definition.</w:t>
+        <w:t xml:space="preserve"> suggests ‘Chart Junk’ could be the culprit, something illustrated more through examples than a formal definition.</w:t>
       </w:r>
     </w:p>
     <w:p/>
@@ -10973,7 +10777,16 @@
       <w:r>
         <w:t xml:space="preserve">. Although total colour blindness is rare </w:t>
       </w:r>
-    </w:p>
+      <w:r>
+        <w:t xml:space="preserve">a substantial proportion of the population is colour blindness in one form or another.  </w:t>
+      </w:r>
+    </w:p>
+    <w:p>
+      <w:r>
+        <w:t>[Estimates of proportion colour blind; different ways of being colour blind; differences between sexes]</w:t>
+      </w:r>
+    </w:p>
+    <w:p/>
     <w:p>
       <w:r>
         <w:t xml:space="preserve">It is important to think carefully about the implications of colour blindness to effective data visualisations. Without awareness of this, your data visualisations will be accessible to fewer people. With proper consideration, it is possible to design colour visualisations that allow people without colour blindness to benefit from and engage with the visualisation, but that are not inaccessible to people whose eyes and brains do not comprehend the full palate. </w:t>
@@ -10988,30 +10801,30 @@
     <w:p/>
     <w:p>
       <w:r>
-        <w:t xml:space="preserve">These traps are best avoided through a </w:t>
-      </w:r>
-      <w:proofErr w:type="spellStart"/>
-      <w:r>
-        <w:t>two fold</w:t>
-      </w:r>
-      <w:proofErr w:type="spellEnd"/>
-      <w:r>
-        <w:t xml:space="preserve"> strategy: Firstly, to be aware sufficiently of how people interpret shapes, forms, colours, hues and shades to be able to spot a visual trap at a distance. </w:t>
-      </w:r>
-      <w:proofErr w:type="gramStart"/>
-      <w:r>
-        <w:t>Secondly, to tend towards prudence by incorporating double encoding and redundancy in visualisations where possible.</w:t>
-      </w:r>
-      <w:proofErr w:type="gramEnd"/>
-      <w:r>
-        <w:t xml:space="preserve"> What I mean by this will become clear later. </w:t>
-      </w:r>
-    </w:p>
-    <w:p>
-      <w:r>
-        <w:t xml:space="preserve"> </w:t>
-      </w:r>
-    </w:p>
+        <w:t xml:space="preserve">These traps are best avoided through a two fold strategy: Firstly, to be aware sufficiently of how people interpret shapes, forms, colours, hues and shades to be able to spot a visual trap at a distance. Secondly, </w:t>
+      </w:r>
+      <w:r>
+        <w:t>we should think about how to use colour only as a supporting mapped graphical aesthetic. What I mean by this is that colour should, where possible, only reinforce information that is available elsewhere. For someone who is not colour blind, colour makes information even clearer, whereas someone who is colour blind will not be ‘blind’ to one of the dimensions of the data being mapped within the image. The use of colour as a secondary rather than primary visual cue is best understood by thinking about the box wiring diagrams presented elsewhere. Imagine one input, a single data dimension, mapping onto two aesthetic</w:t>
+      </w:r>
+      <w:r>
+        <w:t>s: colour, and something else. The double encoding of information, producing some level of redundancy and reinforcement, isn’t necessarily a bad thing. We’re frequently told, when presenting, that we should “Say what we’re going to say, say it, and say what we’ve said”, and to an extent double encoding is applying the same principle to the visual realm. People won’t necessarily pick up everything you’re saying to them first time around. However, we can also go over-board with visual repetition, just as we can with verbal repetition, saying the same things repeatedly, in different ways, reinforcing the same points again and again, treading the same ground, rehearsing the same old arguments, saying nothing new, just the same old, same old. (And so on, and so on!)</w:t>
+      </w:r>
+    </w:p>
+    <w:p/>
+    <w:p>
+      <w:pPr>
+        <w:pStyle w:val="Heading1"/>
+      </w:pPr>
+    </w:p>
+    <w:p>
+      <w:pPr>
+        <w:pStyle w:val="Heading1"/>
+      </w:pPr>
+      <w:r>
+        <w:t>Colour and cognitive science</w:t>
+      </w:r>
+    </w:p>
+    <w:p/>
     <w:p>
       <w:r>
         <w:t xml:space="preserve">An engaging and effective way of helping to recognize visual traps is to spend some time looking at optical illusions, thinking about how they deceive, and how their capacity to deceive sheds light on the kinds of post-processing and guesswork applied automatically by the mind in order to interpret a three dimensional world based only on information from two nearby patches of photosensitive cells lodged close to the front of our skulls. </w:t>
@@ -11747,19 +11560,11 @@
         <w:lastRenderedPageBreak/>
         <w:t xml:space="preserve">Wilkinson, Leland (2005) </w:t>
       </w:r>
-      <w:proofErr w:type="gramStart"/>
       <w:r>
         <w:rPr>
           <w:b/>
         </w:rPr>
-        <w:t>The</w:t>
-      </w:r>
-      <w:proofErr w:type="gramEnd"/>
-      <w:r>
-        <w:rPr>
-          <w:b/>
-        </w:rPr>
-        <w:t xml:space="preserve"> Grammar of Graphics. </w:t>
+        <w:t xml:space="preserve">The Grammar of Graphics. </w:t>
       </w:r>
       <w:r>
         <w:t>Second Edition, Springer, Chicago</w:t>
@@ -11938,15 +11743,7 @@
       </w:r>
       <w:r>
         <w:lastRenderedPageBreak/>
-        <w:t xml:space="preserve">and a commercial version. The difference between the versions is not in the functionality, but in the storage of the data. In the public version, data has to </w:t>
-      </w:r>
-      <w:proofErr w:type="gramStart"/>
-      <w:r>
-        <w:t>uploaded</w:t>
-      </w:r>
-      <w:proofErr w:type="gramEnd"/>
-      <w:r>
-        <w:t xml:space="preserve"> to Tableau’s website in order to be used. In the commercial version, you can keep the data to yourself. The cost of secrecy is about £1,000. The public version of Tableau can help you decide whether, for your organisation, this is a price worth paying: </w:t>
+        <w:t xml:space="preserve">and a commercial version. The difference between the versions is not in the functionality, but in the storage of the data. In the public version, data has to uploaded to Tableau’s website in order to be used. In the commercial version, you can keep the data to yourself. The cost of secrecy is about £1,000. The public version of Tableau can help you decide whether, for your organisation, this is a price worth paying: </w:t>
       </w:r>
       <w:hyperlink r:id="rId33" w:history="1">
         <w:r>
@@ -11958,6 +11755,91 @@
       </w:hyperlink>
       <w:r>
         <w:t xml:space="preserve"> </w:t>
+      </w:r>
+    </w:p>
+    <w:p>
+      <w:r>
+        <w:br w:type="page"/>
+      </w:r>
+    </w:p>
+    <w:p>
+      <w:pPr>
+        <w:pStyle w:val="Heading1"/>
+      </w:pPr>
+      <w:r>
+        <w:lastRenderedPageBreak/>
+        <w:t>References</w:t>
+      </w:r>
+    </w:p>
+    <w:p/>
+    <w:p>
+      <w:proofErr w:type="spellStart"/>
+      <w:r>
+        <w:t>Codeschool</w:t>
+      </w:r>
+      <w:proofErr w:type="spellEnd"/>
+      <w:r>
+        <w:t xml:space="preserve"> website</w:t>
+      </w:r>
+    </w:p>
+    <w:p>
+      <w:r>
+        <w:t>Few books</w:t>
+      </w:r>
+    </w:p>
+    <w:p>
+      <w:proofErr w:type="spellStart"/>
+      <w:r>
+        <w:t>Tufte</w:t>
+      </w:r>
+      <w:proofErr w:type="spellEnd"/>
+      <w:r>
+        <w:t xml:space="preserve"> Article</w:t>
+      </w:r>
+    </w:p>
+    <w:p>
+      <w:proofErr w:type="spellStart"/>
+      <w:r>
+        <w:t>Tufte</w:t>
+      </w:r>
+      <w:proofErr w:type="spellEnd"/>
+      <w:r>
+        <w:t xml:space="preserve"> Books</w:t>
+      </w:r>
+    </w:p>
+    <w:p>
+      <w:r>
+        <w:t>Shaw &amp; Dorling</w:t>
+      </w:r>
+    </w:p>
+    <w:p>
+      <w:r>
+        <w:t>Cairo</w:t>
+      </w:r>
+    </w:p>
+    <w:p>
+      <w:r>
+        <w:t>Tableau Website</w:t>
+      </w:r>
+    </w:p>
+    <w:p>
+      <w:r>
+        <w:t>Muybridge</w:t>
+      </w:r>
+    </w:p>
+    <w:p>
+      <w:r>
+        <w:t>Wickham</w:t>
+      </w:r>
+    </w:p>
+    <w:p>
+      <w:r>
+        <w:t>The Economist</w:t>
+      </w:r>
+    </w:p>
+    <w:p>
+      <w:r>
+        <w:t>McKee</w:t>
       </w:r>
     </w:p>
     <w:p/>
@@ -11972,7 +11854,7 @@
 </file>
 
 <file path=word/numbering.xml><?xml version="1.0" encoding="utf-8"?>
-<w:numbering xmlns:wpc="http://schemas.microsoft.com/office/word/2010/wordprocessingCanvas" xmlns:mc="http://schemas.openxmlformats.org/markup-compatibility/2006" xmlns:o="urn:schemas-microsoft-com:office:office" xmlns:r="http://schemas.openxmlformats.org/officeDocument/2006/relationships" xmlns:m="http://schemas.openxmlformats.org/officeDocument/2006/math" xmlns:v="urn:schemas-microsoft-com:vml" xmlns:wp14="http://schemas.microsoft.com/office/word/2010/wordprocessingDrawing" xmlns:wp="http://schemas.openxmlformats.org/drawingml/2006/wordprocessingDrawing" xmlns:w10="urn:schemas-microsoft-com:office:word" xmlns:w="http://schemas.openxmlformats.org/wordprocessingml/2006/main" xmlns:w14="http://schemas.microsoft.com/office/word/2010/wordml" xmlns:wpg="http://schemas.microsoft.com/office/word/2010/wordprocessingGroup" xmlns:wpi="http://schemas.microsoft.com/office/word/2010/wordprocessingInk" xmlns:wne="http://schemas.microsoft.com/office/word/2006/wordml" xmlns:wps="http://schemas.microsoft.com/office/word/2010/wordprocessingShape" mc:Ignorable="w14 wp14">
+<w:numbering xmlns:wpc="http://schemas.microsoft.com/office/word/2010/wordprocessingCanvas" xmlns:mo="http://schemas.microsoft.com/office/mac/office/2008/main" xmlns:mc="http://schemas.openxmlformats.org/markup-compatibility/2006" xmlns:mv="urn:schemas-microsoft-com:mac:vml" xmlns:o="urn:schemas-microsoft-com:office:office" xmlns:r="http://schemas.openxmlformats.org/officeDocument/2006/relationships" xmlns:m="http://schemas.openxmlformats.org/officeDocument/2006/math" xmlns:v="urn:schemas-microsoft-com:vml" xmlns:wp14="http://schemas.microsoft.com/office/word/2010/wordprocessingDrawing" xmlns:wp="http://schemas.openxmlformats.org/drawingml/2006/wordprocessingDrawing" xmlns:w10="urn:schemas-microsoft-com:office:word" xmlns:w="http://schemas.openxmlformats.org/wordprocessingml/2006/main" xmlns:w14="http://schemas.microsoft.com/office/word/2010/wordml" xmlns:wpg="http://schemas.microsoft.com/office/word/2010/wordprocessingGroup" xmlns:wpi="http://schemas.microsoft.com/office/word/2010/wordprocessingInk" xmlns:wne="http://schemas.microsoft.com/office/word/2006/wordml" xmlns:wps="http://schemas.microsoft.com/office/word/2010/wordprocessingShape" mc:Ignorable="w14 wp14">
   <w:abstractNum w:abstractNumId="0">
     <w:nsid w:val="0EF75952"/>
     <w:multiLevelType w:val="hybridMultilevel"/>
@@ -14097,7 +13979,7 @@
     </w:rPrDefault>
     <w:pPrDefault/>
   </w:docDefaults>
-  <w:latentStyles w:defLockedState="0" w:defUIPriority="99" w:defSemiHidden="1" w:defUnhideWhenUsed="1" w:defQFormat="0" w:count="267">
+  <w:latentStyles w:defLockedState="0" w:defUIPriority="99" w:defSemiHidden="1" w:defUnhideWhenUsed="1" w:defQFormat="0" w:count="276">
     <w:lsdException w:name="Normal" w:semiHidden="0" w:uiPriority="0" w:unhideWhenUsed="0" w:qFormat="1"/>
     <w:lsdException w:name="heading 1" w:semiHidden="0" w:uiPriority="9" w:unhideWhenUsed="0" w:qFormat="1"/>
     <w:lsdException w:name="heading 2" w:uiPriority="9" w:qFormat="1"/>
@@ -14397,6 +14279,7 @@
     <w:uiPriority w:val="59"/>
     <w:rsid w:val="00663C38"/>
     <w:tblPr>
+      <w:tblInd w:w="0" w:type="dxa"/>
       <w:tblBorders>
         <w:top w:val="single" w:sz="4" w:space="0" w:color="auto"/>
         <w:left w:val="single" w:sz="4" w:space="0" w:color="auto"/>
@@ -14405,6 +14288,12 @@
         <w:insideH w:val="single" w:sz="4" w:space="0" w:color="auto"/>
         <w:insideV w:val="single" w:sz="4" w:space="0" w:color="auto"/>
       </w:tblBorders>
+      <w:tblCellMar>
+        <w:top w:w="0" w:type="dxa"/>
+        <w:left w:w="108" w:type="dxa"/>
+        <w:bottom w:w="0" w:type="dxa"/>
+        <w:right w:w="108" w:type="dxa"/>
+      </w:tblCellMar>
     </w:tblPr>
   </w:style>
   <w:style w:type="table" w:styleId="LightShading">
@@ -14418,10 +14307,17 @@
     <w:tblPr>
       <w:tblStyleRowBandSize w:val="1"/>
       <w:tblStyleColBandSize w:val="1"/>
+      <w:tblInd w:w="0" w:type="dxa"/>
       <w:tblBorders>
         <w:top w:val="single" w:sz="8" w:space="0" w:color="000000" w:themeColor="text1"/>
         <w:bottom w:val="single" w:sz="8" w:space="0" w:color="000000" w:themeColor="text1"/>
       </w:tblBorders>
+      <w:tblCellMar>
+        <w:top w:w="0" w:type="dxa"/>
+        <w:left w:w="108" w:type="dxa"/>
+        <w:bottom w:w="0" w:type="dxa"/>
+        <w:right w:w="108" w:type="dxa"/>
+      </w:tblCellMar>
     </w:tblPr>
     <w:tblStylePr w:type="firstRow">
       <w:pPr>
@@ -14630,7 +14526,7 @@
 </file>
 
 <file path=word/stylesWithEffects.xml><?xml version="1.0" encoding="utf-8"?>
-<w:styles xmlns:wpc="http://schemas.microsoft.com/office/word/2010/wordprocessingCanvas" xmlns:mc="http://schemas.openxmlformats.org/markup-compatibility/2006" xmlns:o="urn:schemas-microsoft-com:office:office" xmlns:r="http://schemas.openxmlformats.org/officeDocument/2006/relationships" xmlns:m="http://schemas.openxmlformats.org/officeDocument/2006/math" xmlns:v="urn:schemas-microsoft-com:vml" xmlns:wp14="http://schemas.microsoft.com/office/word/2010/wordprocessingDrawing" xmlns:wp="http://schemas.openxmlformats.org/drawingml/2006/wordprocessingDrawing" xmlns:w10="urn:schemas-microsoft-com:office:word" xmlns:w="http://schemas.openxmlformats.org/wordprocessingml/2006/main" xmlns:w14="http://schemas.microsoft.com/office/word/2010/wordml" xmlns:wpg="http://schemas.microsoft.com/office/word/2010/wordprocessingGroup" xmlns:wpi="http://schemas.microsoft.com/office/word/2010/wordprocessingInk" xmlns:wne="http://schemas.microsoft.com/office/word/2006/wordml" xmlns:wps="http://schemas.microsoft.com/office/word/2010/wordprocessingShape" mc:Ignorable="w14 wp14">
+<w:styles xmlns:wpc="http://schemas.microsoft.com/office/word/2010/wordprocessingCanvas" xmlns:mo="http://schemas.microsoft.com/office/mac/office/2008/main" xmlns:mc="http://schemas.openxmlformats.org/markup-compatibility/2006" xmlns:mv="urn:schemas-microsoft-com:mac:vml" xmlns:o="urn:schemas-microsoft-com:office:office" xmlns:r="http://schemas.openxmlformats.org/officeDocument/2006/relationships" xmlns:m="http://schemas.openxmlformats.org/officeDocument/2006/math" xmlns:v="urn:schemas-microsoft-com:vml" xmlns:wp14="http://schemas.microsoft.com/office/word/2010/wordprocessingDrawing" xmlns:wp="http://schemas.openxmlformats.org/drawingml/2006/wordprocessingDrawing" xmlns:w10="urn:schemas-microsoft-com:office:word" xmlns:w="http://schemas.openxmlformats.org/wordprocessingml/2006/main" xmlns:w14="http://schemas.microsoft.com/office/word/2010/wordml" xmlns:wpg="http://schemas.microsoft.com/office/word/2010/wordprocessingGroup" xmlns:wpi="http://schemas.microsoft.com/office/word/2010/wordprocessingInk" xmlns:wne="http://schemas.microsoft.com/office/word/2006/wordml" xmlns:wps="http://schemas.microsoft.com/office/word/2010/wordprocessingShape" mc:Ignorable="w14 wp14">
   <w:docDefaults>
     <w:rPrDefault>
       <w:rPr>
@@ -14642,7 +14538,7 @@
     </w:rPrDefault>
     <w:pPrDefault/>
   </w:docDefaults>
-  <w:latentStyles w:defLockedState="0" w:defUIPriority="99" w:defSemiHidden="1" w:defUnhideWhenUsed="1" w:defQFormat="0" w:count="267">
+  <w:latentStyles w:defLockedState="0" w:defUIPriority="99" w:defSemiHidden="1" w:defUnhideWhenUsed="1" w:defQFormat="0" w:count="276">
     <w:lsdException w:name="Normal" w:semiHidden="0" w:uiPriority="0" w:unhideWhenUsed="0" w:qFormat="1"/>
     <w:lsdException w:name="heading 1" w:semiHidden="0" w:uiPriority="9" w:unhideWhenUsed="0" w:qFormat="1"/>
     <w:lsdException w:name="heading 2" w:uiPriority="9" w:qFormat="1"/>
@@ -14942,6 +14838,7 @@
     <w:uiPriority w:val="59"/>
     <w:rsid w:val="00663C38"/>
     <w:tblPr>
+      <w:tblInd w:w="0" w:type="dxa"/>
       <w:tblBorders>
         <w:top w:val="single" w:sz="4" w:space="0" w:color="auto"/>
         <w:left w:val="single" w:sz="4" w:space="0" w:color="auto"/>
@@ -14950,6 +14847,12 @@
         <w:insideH w:val="single" w:sz="4" w:space="0" w:color="auto"/>
         <w:insideV w:val="single" w:sz="4" w:space="0" w:color="auto"/>
       </w:tblBorders>
+      <w:tblCellMar>
+        <w:top w:w="0" w:type="dxa"/>
+        <w:left w:w="108" w:type="dxa"/>
+        <w:bottom w:w="0" w:type="dxa"/>
+        <w:right w:w="108" w:type="dxa"/>
+      </w:tblCellMar>
     </w:tblPr>
   </w:style>
   <w:style w:type="table" w:styleId="LightShading">
@@ -14963,10 +14866,17 @@
     <w:tblPr>
       <w:tblStyleRowBandSize w:val="1"/>
       <w:tblStyleColBandSize w:val="1"/>
+      <w:tblInd w:w="0" w:type="dxa"/>
       <w:tblBorders>
         <w:top w:val="single" w:sz="8" w:space="0" w:color="000000" w:themeColor="text1"/>
         <w:bottom w:val="single" w:sz="8" w:space="0" w:color="000000" w:themeColor="text1"/>
       </w:tblBorders>
+      <w:tblCellMar>
+        <w:top w:w="0" w:type="dxa"/>
+        <w:left w:w="108" w:type="dxa"/>
+        <w:bottom w:w="0" w:type="dxa"/>
+        <w:right w:w="108" w:type="dxa"/>
+      </w:tblCellMar>
     </w:tblPr>
     <w:tblStylePr w:type="firstRow">
       <w:pPr>
@@ -15499,7 +15409,7 @@
 </file>
 
 <file path=customXml/itemProps1.xml><?xml version="1.0" encoding="utf-8"?>
-<ds:datastoreItem xmlns:ds="http://schemas.openxmlformats.org/officeDocument/2006/customXml" ds:itemID="{227F4D2C-3E02-46BA-A518-FBBC87E82841}">
+<ds:datastoreItem xmlns:ds="http://schemas.openxmlformats.org/officeDocument/2006/customXml" ds:itemID="{1FBFD4B3-1102-5D40-BCEF-13A5CEB33CE8}">
   <ds:schemaRefs>
     <ds:schemaRef ds:uri="http://schemas.openxmlformats.org/officeDocument/2006/bibliography"/>
   </ds:schemaRefs>

</xml_diff>